<commit_message>
Atualização Código e Documentos Sprint 4
</commit_message>
<xml_diff>
--- a/Sprint-4/Reuniões.docx
+++ b/Sprint-4/Reuniões.docx
@@ -1,6 +1,6 @@
 
 <file path=word/document.xml><?xml version="1.0" encoding="utf-8"?>
-<w:document xmlns:wpc="http://schemas.microsoft.com/office/word/2010/wordprocessingCanvas" xmlns:cx="http://schemas.microsoft.com/office/drawing/2014/chartex" xmlns:mc="http://schemas.openxmlformats.org/markup-compatibility/2006" xmlns:o="urn:schemas-microsoft-com:office:office" xmlns:r="http://schemas.openxmlformats.org/officeDocument/2006/relationships" xmlns:m="http://schemas.openxmlformats.org/officeDocument/2006/math" xmlns:v="urn:schemas-microsoft-com:vml" xmlns:wp14="http://schemas.microsoft.com/office/word/2010/wordprocessingDrawing" xmlns:wp="http://schemas.openxmlformats.org/drawingml/2006/wordprocessingDrawing" xmlns:w10="urn:schemas-microsoft-com:office:word" xmlns:w="http://schemas.openxmlformats.org/wordprocessingml/2006/main" xmlns:w14="http://schemas.microsoft.com/office/word/2010/wordml" xmlns:w15="http://schemas.microsoft.com/office/word/2012/wordml" xmlns:w16se="http://schemas.microsoft.com/office/word/2015/wordml/symex" xmlns:wpg="http://schemas.microsoft.com/office/word/2010/wordprocessingGroup" xmlns:wpi="http://schemas.microsoft.com/office/word/2010/wordprocessingInk" xmlns:wne="http://schemas.microsoft.com/office/word/2006/wordml" xmlns:wps="http://schemas.microsoft.com/office/word/2010/wordprocessingShape" mc:Ignorable="w14 w15 w16se wp14">
+<w:document xmlns:wpc="http://schemas.microsoft.com/office/word/2010/wordprocessingCanvas" xmlns:mc="http://schemas.openxmlformats.org/markup-compatibility/2006" xmlns:o="urn:schemas-microsoft-com:office:office" xmlns:r="http://schemas.openxmlformats.org/officeDocument/2006/relationships" xmlns:m="http://schemas.openxmlformats.org/officeDocument/2006/math" xmlns:v="urn:schemas-microsoft-com:vml" xmlns:wp14="http://schemas.microsoft.com/office/word/2010/wordprocessingDrawing" xmlns:wp="http://schemas.openxmlformats.org/drawingml/2006/wordprocessingDrawing" xmlns:w10="urn:schemas-microsoft-com:office:word" xmlns:w="http://schemas.openxmlformats.org/wordprocessingml/2006/main" xmlns:w14="http://schemas.microsoft.com/office/word/2010/wordml" xmlns:wpg="http://schemas.microsoft.com/office/word/2010/wordprocessingGroup" xmlns:wpi="http://schemas.microsoft.com/office/word/2010/wordprocessingInk" xmlns:wne="http://schemas.microsoft.com/office/word/2006/wordml" xmlns:wps="http://schemas.microsoft.com/office/word/2010/wordprocessingShape" mc:Ignorable="w14 wp14">
   <w:background w:color="FFFFFF"/>
   <w:body>
     <w:p>
@@ -27,6 +27,7 @@
         <w:spacing w:line="288" w:lineRule="auto"/>
         <w:jc w:val="center"/>
       </w:pPr>
+      <w:proofErr w:type="gramStart"/>
       <w:r>
         <w:rPr>
           <w:b/>
@@ -35,7 +36,18 @@
           <w:sz w:val="38"/>
           <w:szCs w:val="38"/>
         </w:rPr>
-        <w:t>registro de reuniões Diárias</w:t>
+        <w:t>registro</w:t>
+      </w:r>
+      <w:proofErr w:type="gramEnd"/>
+      <w:r>
+        <w:rPr>
+          <w:b/>
+          <w:smallCaps/>
+          <w:color w:val="1F4E79"/>
+          <w:sz w:val="38"/>
+          <w:szCs w:val="38"/>
+        </w:rPr>
+        <w:t xml:space="preserve"> de reuniões Diárias</w:t>
       </w:r>
     </w:p>
     <w:p>
@@ -76,8 +88,19 @@
           <w:sz w:val="24"/>
           <w:szCs w:val="24"/>
         </w:rPr>
-        <w:t>SPRINT 4</w:t>
+        <w:t xml:space="preserve">SPRINT </w:t>
       </w:r>
+      <w:proofErr w:type="gramStart"/>
+      <w:r>
+        <w:rPr>
+          <w:b/>
+          <w:color w:val="5B9BD5"/>
+          <w:sz w:val="24"/>
+          <w:szCs w:val="24"/>
+        </w:rPr>
+        <w:t>4</w:t>
+      </w:r>
+      <w:proofErr w:type="gramEnd"/>
     </w:p>
     <w:p>
       <w:pPr>
@@ -190,7 +213,29 @@
                 <w:szCs w:val="18"/>
                 <w:shd w:val="clear" w:color="auto" w:fill="DEEAF6"/>
               </w:rPr>
-              <w:t>Participante:  Breno</w:t>
+              <w:t>Participante:</w:t>
+            </w:r>
+            <w:proofErr w:type="gramStart"/>
+            <w:r>
+              <w:rPr>
+                <w:b/>
+                <w:color w:val="404040"/>
+                <w:sz w:val="18"/>
+                <w:szCs w:val="18"/>
+                <w:shd w:val="clear" w:color="auto" w:fill="DEEAF6"/>
+              </w:rPr>
+              <w:t xml:space="preserve">  </w:t>
+            </w:r>
+            <w:proofErr w:type="gramEnd"/>
+            <w:r>
+              <w:rPr>
+                <w:b/>
+                <w:color w:val="404040"/>
+                <w:sz w:val="18"/>
+                <w:szCs w:val="18"/>
+                <w:shd w:val="clear" w:color="auto" w:fill="DEEAF6"/>
+              </w:rPr>
+              <w:t>Breno</w:t>
             </w:r>
           </w:p>
         </w:tc>
@@ -375,7 +420,21 @@
               <w:rPr>
                 <w:b/>
               </w:rPr>
-              <w:t>Criar model Administrador</w:t>
+              <w:t xml:space="preserve">Criar </w:t>
+            </w:r>
+            <w:proofErr w:type="spellStart"/>
+            <w:r>
+              <w:rPr>
+                <w:b/>
+              </w:rPr>
+              <w:t>model</w:t>
+            </w:r>
+            <w:proofErr w:type="spellEnd"/>
+            <w:r>
+              <w:rPr>
+                <w:b/>
+              </w:rPr>
+              <w:t xml:space="preserve"> Administrador</w:t>
             </w:r>
           </w:p>
           <w:p>
@@ -476,6 +535,8 @@
               </w:rPr>
               <w:t>.</w:t>
             </w:r>
+            <w:bookmarkStart w:id="0" w:name="_GoBack"/>
+            <w:bookmarkEnd w:id="0"/>
           </w:p>
         </w:tc>
       </w:tr>
@@ -550,7 +611,29 @@
                 <w:szCs w:val="18"/>
                 <w:shd w:val="clear" w:color="auto" w:fill="DEEAF6"/>
               </w:rPr>
-              <w:t>Participante:  Danilo</w:t>
+              <w:t>Participante:</w:t>
+            </w:r>
+            <w:proofErr w:type="gramStart"/>
+            <w:r>
+              <w:rPr>
+                <w:b/>
+                <w:color w:val="404040"/>
+                <w:sz w:val="18"/>
+                <w:szCs w:val="18"/>
+                <w:shd w:val="clear" w:color="auto" w:fill="DEEAF6"/>
+              </w:rPr>
+              <w:t xml:space="preserve">  </w:t>
+            </w:r>
+            <w:proofErr w:type="gramEnd"/>
+            <w:r>
+              <w:rPr>
+                <w:b/>
+                <w:color w:val="404040"/>
+                <w:sz w:val="18"/>
+                <w:szCs w:val="18"/>
+                <w:shd w:val="clear" w:color="auto" w:fill="DEEAF6"/>
+              </w:rPr>
+              <w:t>Danilo</w:t>
             </w:r>
           </w:p>
         </w:tc>
@@ -639,15 +722,7 @@
                 <w:sz w:val="24"/>
                 <w:szCs w:val="24"/>
               </w:rPr>
-              <w:t xml:space="preserve">Foi discutido sobre </w:t>
-            </w:r>
-            <w:r>
-              <w:rPr>
-                <w:b/>
-                <w:sz w:val="24"/>
-                <w:szCs w:val="24"/>
-              </w:rPr>
-              <w:t>o desenvolvimento da Sprint-4</w:t>
+              <w:t>Nada</w:t>
             </w:r>
             <w:r>
               <w:rPr>
@@ -727,7 +802,38 @@
               <w:spacing w:after="180" w:line="288" w:lineRule="auto"/>
               <w:ind w:hanging="360"/>
               <w:contextualSpacing/>
-            </w:pPr>
+              <w:rPr>
+                <w:b/>
+                <w:sz w:val="24"/>
+                <w:szCs w:val="24"/>
+              </w:rPr>
+            </w:pPr>
+            <w:r>
+              <w:rPr>
+                <w:b/>
+                <w:sz w:val="24"/>
+                <w:szCs w:val="24"/>
+              </w:rPr>
+              <w:t xml:space="preserve">Estudar a Biblioteca </w:t>
+            </w:r>
+            <w:proofErr w:type="gramStart"/>
+            <w:r>
+              <w:rPr>
+                <w:b/>
+                <w:sz w:val="24"/>
+                <w:szCs w:val="24"/>
+              </w:rPr>
+              <w:t>JInternalFrame</w:t>
+            </w:r>
+            <w:proofErr w:type="gramEnd"/>
+            <w:r>
+              <w:rPr>
+                <w:b/>
+                <w:sz w:val="24"/>
+                <w:szCs w:val="24"/>
+              </w:rPr>
+              <w:t xml:space="preserve"> e Atualizar os eventos de Chamadas das Telas.</w:t>
+            </w:r>
           </w:p>
         </w:tc>
       </w:tr>
@@ -797,7 +903,7 @@
                 <w:sz w:val="24"/>
                 <w:szCs w:val="24"/>
               </w:rPr>
-              <w:t>Nenhuma.</w:t>
+              <w:t>Pouco Conhecimento sobre a Biblioteca</w:t>
             </w:r>
           </w:p>
         </w:tc>
@@ -859,7 +965,29 @@
                 <w:szCs w:val="18"/>
                 <w:shd w:val="clear" w:color="auto" w:fill="DEEAF6"/>
               </w:rPr>
-              <w:t>Participante:  Alexandre</w:t>
+              <w:t>Participante:</w:t>
+            </w:r>
+            <w:proofErr w:type="gramStart"/>
+            <w:r>
+              <w:rPr>
+                <w:b/>
+                <w:color w:val="404040"/>
+                <w:sz w:val="18"/>
+                <w:szCs w:val="18"/>
+                <w:shd w:val="clear" w:color="auto" w:fill="DEEAF6"/>
+              </w:rPr>
+              <w:t xml:space="preserve">  </w:t>
+            </w:r>
+            <w:proofErr w:type="gramEnd"/>
+            <w:r>
+              <w:rPr>
+                <w:b/>
+                <w:color w:val="404040"/>
+                <w:sz w:val="18"/>
+                <w:szCs w:val="18"/>
+                <w:shd w:val="clear" w:color="auto" w:fill="DEEAF6"/>
+              </w:rPr>
+              <w:t>Alexandre</w:t>
             </w:r>
           </w:p>
         </w:tc>
@@ -1222,7 +1350,29 @@
                 <w:szCs w:val="18"/>
                 <w:shd w:val="clear" w:color="auto" w:fill="DEEAF6"/>
               </w:rPr>
-              <w:t>Participante:  Breno</w:t>
+              <w:t>Participante:</w:t>
+            </w:r>
+            <w:proofErr w:type="gramStart"/>
+            <w:r>
+              <w:rPr>
+                <w:b/>
+                <w:color w:val="404040"/>
+                <w:sz w:val="18"/>
+                <w:szCs w:val="18"/>
+                <w:shd w:val="clear" w:color="auto" w:fill="DEEAF6"/>
+              </w:rPr>
+              <w:t xml:space="preserve">  </w:t>
+            </w:r>
+            <w:proofErr w:type="gramEnd"/>
+            <w:r>
+              <w:rPr>
+                <w:b/>
+                <w:color w:val="404040"/>
+                <w:sz w:val="18"/>
+                <w:szCs w:val="18"/>
+                <w:shd w:val="clear" w:color="auto" w:fill="DEEAF6"/>
+              </w:rPr>
+              <w:t>Breno</w:t>
             </w:r>
           </w:p>
         </w:tc>
@@ -1306,19 +1456,35 @@
               <w:contextualSpacing/>
               <w:rPr>
                 <w:b/>
-              </w:rPr>
-            </w:pPr>
-            <w:r>
-              <w:rPr>
-                <w:b/>
+                <w:sz w:val="24"/>
+                <w:szCs w:val="24"/>
+              </w:rPr>
+            </w:pPr>
+            <w:r>
+              <w:rPr>
+                <w:b/>
+                <w:sz w:val="24"/>
+                <w:szCs w:val="24"/>
               </w:rPr>
               <w:t xml:space="preserve">Criação </w:t>
             </w:r>
-            <w:r>
-              <w:rPr>
-                <w:b/>
-              </w:rPr>
-              <w:t>model Administrador</w:t>
+            <w:proofErr w:type="spellStart"/>
+            <w:r>
+              <w:rPr>
+                <w:b/>
+                <w:sz w:val="24"/>
+                <w:szCs w:val="24"/>
+              </w:rPr>
+              <w:t>model</w:t>
+            </w:r>
+            <w:proofErr w:type="spellEnd"/>
+            <w:r>
+              <w:rPr>
+                <w:b/>
+                <w:sz w:val="24"/>
+                <w:szCs w:val="24"/>
+              </w:rPr>
+              <w:t xml:space="preserve"> Administrador</w:t>
             </w:r>
           </w:p>
           <w:p>
@@ -1332,20 +1498,18 @@
               <w:contextualSpacing/>
               <w:rPr>
                 <w:b/>
-              </w:rPr>
-            </w:pPr>
-            <w:r>
-              <w:rPr>
-                <w:b/>
+                <w:sz w:val="24"/>
+                <w:szCs w:val="24"/>
+              </w:rPr>
+            </w:pPr>
+            <w:r>
+              <w:rPr>
+                <w:b/>
+                <w:sz w:val="24"/>
+                <w:szCs w:val="24"/>
               </w:rPr>
               <w:lastRenderedPageBreak/>
-              <w:t xml:space="preserve">Criação </w:t>
-            </w:r>
-            <w:r>
-              <w:rPr>
-                <w:b/>
-              </w:rPr>
-              <w:t>tela Cadastro Administrador</w:t>
+              <w:t>Criação tela Cadastro Administrador</w:t>
             </w:r>
           </w:p>
         </w:tc>
@@ -1409,13 +1573,35 @@
               <w:contextualSpacing/>
               <w:rPr>
                 <w:b/>
-              </w:rPr>
-            </w:pPr>
-            <w:r>
-              <w:rPr>
-                <w:b/>
-              </w:rPr>
-              <w:t>Criar controller cadastro administrador</w:t>
+                <w:sz w:val="24"/>
+                <w:szCs w:val="24"/>
+              </w:rPr>
+            </w:pPr>
+            <w:r>
+              <w:rPr>
+                <w:b/>
+                <w:sz w:val="24"/>
+                <w:szCs w:val="24"/>
+              </w:rPr>
+              <w:t xml:space="preserve">Criar </w:t>
+            </w:r>
+            <w:proofErr w:type="spellStart"/>
+            <w:r>
+              <w:rPr>
+                <w:b/>
+                <w:sz w:val="24"/>
+                <w:szCs w:val="24"/>
+              </w:rPr>
+              <w:t>controller</w:t>
+            </w:r>
+            <w:proofErr w:type="spellEnd"/>
+            <w:r>
+              <w:rPr>
+                <w:b/>
+                <w:sz w:val="24"/>
+                <w:szCs w:val="24"/>
+              </w:rPr>
+              <w:t xml:space="preserve"> cadastro administrador</w:t>
             </w:r>
           </w:p>
         </w:tc>
@@ -1478,6 +1664,8 @@
               <w:contextualSpacing/>
               <w:rPr>
                 <w:b/>
+                <w:sz w:val="24"/>
+                <w:szCs w:val="24"/>
               </w:rPr>
             </w:pPr>
             <w:r>
@@ -1570,7 +1758,29 @@
                 <w:szCs w:val="18"/>
                 <w:shd w:val="clear" w:color="auto" w:fill="DEEAF6"/>
               </w:rPr>
-              <w:t>Participante:  Danilo</w:t>
+              <w:t>Participante:</w:t>
+            </w:r>
+            <w:proofErr w:type="gramStart"/>
+            <w:r>
+              <w:rPr>
+                <w:b/>
+                <w:color w:val="404040"/>
+                <w:sz w:val="18"/>
+                <w:szCs w:val="18"/>
+                <w:shd w:val="clear" w:color="auto" w:fill="DEEAF6"/>
+              </w:rPr>
+              <w:t xml:space="preserve">  </w:t>
+            </w:r>
+            <w:proofErr w:type="gramEnd"/>
+            <w:r>
+              <w:rPr>
+                <w:b/>
+                <w:color w:val="404040"/>
+                <w:sz w:val="18"/>
+                <w:szCs w:val="18"/>
+                <w:shd w:val="clear" w:color="auto" w:fill="DEEAF6"/>
+              </w:rPr>
+              <w:t>Danilo</w:t>
             </w:r>
           </w:p>
         </w:tc>
@@ -1652,7 +1862,40 @@
               <w:spacing w:after="180" w:line="288" w:lineRule="auto"/>
               <w:ind w:hanging="360"/>
               <w:contextualSpacing/>
-            </w:pPr>
+              <w:rPr>
+                <w:b/>
+                <w:sz w:val="24"/>
+                <w:szCs w:val="24"/>
+              </w:rPr>
+            </w:pPr>
+            <w:r>
+              <w:rPr>
+                <w:b/>
+                <w:sz w:val="24"/>
+                <w:szCs w:val="24"/>
+              </w:rPr>
+              <w:t xml:space="preserve">Realizei o Estudo da Biblioteca </w:t>
+            </w:r>
+            <w:proofErr w:type="spellStart"/>
+            <w:proofErr w:type="gramStart"/>
+            <w:r>
+              <w:rPr>
+                <w:b/>
+                <w:sz w:val="24"/>
+                <w:szCs w:val="24"/>
+              </w:rPr>
+              <w:t>JInternalFrame</w:t>
+            </w:r>
+            <w:proofErr w:type="spellEnd"/>
+            <w:proofErr w:type="gramEnd"/>
+            <w:r>
+              <w:rPr>
+                <w:b/>
+                <w:sz w:val="24"/>
+                <w:szCs w:val="24"/>
+              </w:rPr>
+              <w:t xml:space="preserve"> e Atualizei os Eventos das Chamadas das Telas.</w:t>
+            </w:r>
           </w:p>
         </w:tc>
       </w:tr>
@@ -1712,7 +1955,32 @@
               <w:spacing w:after="180" w:line="288" w:lineRule="auto"/>
               <w:ind w:hanging="360"/>
               <w:contextualSpacing/>
-            </w:pPr>
+              <w:rPr>
+                <w:b/>
+                <w:sz w:val="24"/>
+                <w:szCs w:val="24"/>
+              </w:rPr>
+            </w:pPr>
+            <w:r>
+              <w:rPr>
+                <w:b/>
+                <w:sz w:val="24"/>
+                <w:szCs w:val="24"/>
+              </w:rPr>
+              <w:t xml:space="preserve">Atualizar as Telas Para </w:t>
+            </w:r>
+            <w:proofErr w:type="spellStart"/>
+            <w:proofErr w:type="gramStart"/>
+            <w:r>
+              <w:rPr>
+                <w:b/>
+                <w:sz w:val="24"/>
+                <w:szCs w:val="24"/>
+              </w:rPr>
+              <w:t>JInternalFrame</w:t>
+            </w:r>
+            <w:proofErr w:type="spellEnd"/>
+            <w:proofErr w:type="gramEnd"/>
           </w:p>
         </w:tc>
       </w:tr>
@@ -1844,7 +2112,29 @@
                 <w:szCs w:val="18"/>
                 <w:shd w:val="clear" w:color="auto" w:fill="DEEAF6"/>
               </w:rPr>
-              <w:t>Participante:  Alexandre</w:t>
+              <w:t>Participante:</w:t>
+            </w:r>
+            <w:proofErr w:type="gramStart"/>
+            <w:r>
+              <w:rPr>
+                <w:b/>
+                <w:color w:val="404040"/>
+                <w:sz w:val="18"/>
+                <w:szCs w:val="18"/>
+                <w:shd w:val="clear" w:color="auto" w:fill="DEEAF6"/>
+              </w:rPr>
+              <w:t xml:space="preserve">  </w:t>
+            </w:r>
+            <w:proofErr w:type="gramEnd"/>
+            <w:r>
+              <w:rPr>
+                <w:b/>
+                <w:color w:val="404040"/>
+                <w:sz w:val="18"/>
+                <w:szCs w:val="18"/>
+                <w:shd w:val="clear" w:color="auto" w:fill="DEEAF6"/>
+              </w:rPr>
+              <w:t>Alexandre</w:t>
             </w:r>
           </w:p>
         </w:tc>
@@ -2170,7 +2460,29 @@
                 <w:szCs w:val="18"/>
                 <w:shd w:val="clear" w:color="auto" w:fill="DEEAF6"/>
               </w:rPr>
-              <w:t>Participante:  Breno</w:t>
+              <w:t>Participante:</w:t>
+            </w:r>
+            <w:proofErr w:type="gramStart"/>
+            <w:r>
+              <w:rPr>
+                <w:b/>
+                <w:color w:val="404040"/>
+                <w:sz w:val="18"/>
+                <w:szCs w:val="18"/>
+                <w:shd w:val="clear" w:color="auto" w:fill="DEEAF6"/>
+              </w:rPr>
+              <w:t xml:space="preserve">  </w:t>
+            </w:r>
+            <w:proofErr w:type="gramEnd"/>
+            <w:r>
+              <w:rPr>
+                <w:b/>
+                <w:color w:val="404040"/>
+                <w:sz w:val="18"/>
+                <w:szCs w:val="18"/>
+                <w:shd w:val="clear" w:color="auto" w:fill="DEEAF6"/>
+              </w:rPr>
+              <w:t>Breno</w:t>
             </w:r>
           </w:p>
         </w:tc>
@@ -2252,18 +2564,36 @@
               <w:spacing w:after="180" w:line="288" w:lineRule="auto"/>
               <w:ind w:hanging="360"/>
               <w:contextualSpacing/>
-            </w:pPr>
-            <w:r>
-              <w:rPr>
-                <w:b/>
+              <w:rPr>
+                <w:sz w:val="24"/>
+                <w:szCs w:val="24"/>
+              </w:rPr>
+            </w:pPr>
+            <w:r>
+              <w:rPr>
+                <w:b/>
+                <w:sz w:val="24"/>
+                <w:szCs w:val="24"/>
               </w:rPr>
               <w:t xml:space="preserve">Criação </w:t>
             </w:r>
-            <w:r>
-              <w:rPr>
-                <w:b/>
-              </w:rPr>
-              <w:t>controller cadastro administrador</w:t>
+            <w:proofErr w:type="spellStart"/>
+            <w:r>
+              <w:rPr>
+                <w:b/>
+                <w:sz w:val="24"/>
+                <w:szCs w:val="24"/>
+              </w:rPr>
+              <w:t>controller</w:t>
+            </w:r>
+            <w:proofErr w:type="spellEnd"/>
+            <w:r>
+              <w:rPr>
+                <w:b/>
+                <w:sz w:val="24"/>
+                <w:szCs w:val="24"/>
+              </w:rPr>
+              <w:t xml:space="preserve"> cadastro administrador</w:t>
             </w:r>
           </w:p>
         </w:tc>
@@ -2326,11 +2656,15 @@
               <w:contextualSpacing/>
               <w:rPr>
                 <w:b/>
-              </w:rPr>
-            </w:pPr>
-            <w:r>
-              <w:rPr>
-                <w:b/>
+                <w:sz w:val="24"/>
+                <w:szCs w:val="24"/>
+              </w:rPr>
+            </w:pPr>
+            <w:r>
+              <w:rPr>
+                <w:b/>
+                <w:sz w:val="24"/>
+                <w:szCs w:val="24"/>
               </w:rPr>
               <w:t>Criar tela visualização administrador</w:t>
             </w:r>
@@ -2351,9 +2685,39 @@
             <w:r>
               <w:rPr>
                 <w:b/>
-              </w:rPr>
-              <w:t>Integrar tela visualização Adm ao menu</w:t>
-            </w:r>
+                <w:sz w:val="24"/>
+                <w:szCs w:val="24"/>
+              </w:rPr>
+              <w:t xml:space="preserve">Integrar tela visualização </w:t>
+            </w:r>
+            <w:proofErr w:type="spellStart"/>
+            <w:r>
+              <w:rPr>
+                <w:b/>
+                <w:sz w:val="24"/>
+                <w:szCs w:val="24"/>
+              </w:rPr>
+              <w:t>Adm</w:t>
+            </w:r>
+            <w:proofErr w:type="spellEnd"/>
+            <w:r>
+              <w:rPr>
+                <w:b/>
+                <w:sz w:val="24"/>
+                <w:szCs w:val="24"/>
+              </w:rPr>
+              <w:t xml:space="preserve"> ao </w:t>
+            </w:r>
+            <w:proofErr w:type="gramStart"/>
+            <w:r>
+              <w:rPr>
+                <w:b/>
+                <w:sz w:val="24"/>
+                <w:szCs w:val="24"/>
+              </w:rPr>
+              <w:t>menu</w:t>
+            </w:r>
+            <w:proofErr w:type="gramEnd"/>
           </w:p>
         </w:tc>
       </w:tr>
@@ -2499,7 +2863,29 @@
                 <w:szCs w:val="18"/>
                 <w:shd w:val="clear" w:color="auto" w:fill="DEEAF6"/>
               </w:rPr>
-              <w:t>Participante:  Danilo</w:t>
+              <w:t>Participante:</w:t>
+            </w:r>
+            <w:proofErr w:type="gramStart"/>
+            <w:r>
+              <w:rPr>
+                <w:b/>
+                <w:color w:val="404040"/>
+                <w:sz w:val="18"/>
+                <w:szCs w:val="18"/>
+                <w:shd w:val="clear" w:color="auto" w:fill="DEEAF6"/>
+              </w:rPr>
+              <w:t xml:space="preserve">  </w:t>
+            </w:r>
+            <w:proofErr w:type="gramEnd"/>
+            <w:r>
+              <w:rPr>
+                <w:b/>
+                <w:color w:val="404040"/>
+                <w:sz w:val="18"/>
+                <w:szCs w:val="18"/>
+                <w:shd w:val="clear" w:color="auto" w:fill="DEEAF6"/>
+              </w:rPr>
+              <w:t>Danilo</w:t>
             </w:r>
           </w:p>
         </w:tc>
@@ -2581,7 +2967,40 @@
               <w:spacing w:after="180" w:line="288" w:lineRule="auto"/>
               <w:ind w:hanging="360"/>
               <w:contextualSpacing/>
-            </w:pPr>
+              <w:rPr>
+                <w:b/>
+                <w:sz w:val="24"/>
+                <w:szCs w:val="24"/>
+              </w:rPr>
+            </w:pPr>
+            <w:r>
+              <w:rPr>
+                <w:b/>
+                <w:sz w:val="24"/>
+                <w:szCs w:val="24"/>
+              </w:rPr>
+              <w:t xml:space="preserve">Todas as Telas Secundárias Atualizadas Para </w:t>
+            </w:r>
+            <w:proofErr w:type="spellStart"/>
+            <w:proofErr w:type="gramStart"/>
+            <w:r>
+              <w:rPr>
+                <w:b/>
+                <w:sz w:val="24"/>
+                <w:szCs w:val="24"/>
+              </w:rPr>
+              <w:t>JInternalFrame</w:t>
+            </w:r>
+            <w:proofErr w:type="spellEnd"/>
+            <w:proofErr w:type="gramEnd"/>
+            <w:r>
+              <w:rPr>
+                <w:b/>
+                <w:sz w:val="24"/>
+                <w:szCs w:val="24"/>
+              </w:rPr>
+              <w:t>.</w:t>
+            </w:r>
           </w:p>
         </w:tc>
       </w:tr>
@@ -2613,6 +3032,7 @@
                 <w:sz w:val="24"/>
                 <w:szCs w:val="24"/>
               </w:rPr>
+              <w:lastRenderedPageBreak/>
               <w:t>O que pretende fazer?</w:t>
             </w:r>
           </w:p>
@@ -2641,7 +3061,20 @@
               <w:spacing w:after="180" w:line="288" w:lineRule="auto"/>
               <w:ind w:hanging="360"/>
               <w:contextualSpacing/>
-            </w:pPr>
+              <w:rPr>
+                <w:b/>
+                <w:sz w:val="24"/>
+                <w:szCs w:val="24"/>
+              </w:rPr>
+            </w:pPr>
+            <w:r>
+              <w:rPr>
+                <w:b/>
+                <w:sz w:val="24"/>
+                <w:szCs w:val="24"/>
+              </w:rPr>
+              <w:t>Tratar Evento de Alteração dos Dados</w:t>
+            </w:r>
           </w:p>
         </w:tc>
       </w:tr>
@@ -2673,7 +3106,6 @@
                 <w:sz w:val="24"/>
                 <w:szCs w:val="24"/>
               </w:rPr>
-              <w:lastRenderedPageBreak/>
               <w:t>Quais as dificuldades Encontradas?</w:t>
             </w:r>
           </w:p>
@@ -2774,7 +3206,29 @@
                 <w:szCs w:val="18"/>
                 <w:shd w:val="clear" w:color="auto" w:fill="DEEAF6"/>
               </w:rPr>
-              <w:t>Participante:  Alexandre</w:t>
+              <w:t>Participante:</w:t>
+            </w:r>
+            <w:proofErr w:type="gramStart"/>
+            <w:r>
+              <w:rPr>
+                <w:b/>
+                <w:color w:val="404040"/>
+                <w:sz w:val="18"/>
+                <w:szCs w:val="18"/>
+                <w:shd w:val="clear" w:color="auto" w:fill="DEEAF6"/>
+              </w:rPr>
+              <w:t xml:space="preserve">  </w:t>
+            </w:r>
+            <w:proofErr w:type="gramEnd"/>
+            <w:r>
+              <w:rPr>
+                <w:b/>
+                <w:color w:val="404040"/>
+                <w:sz w:val="18"/>
+                <w:szCs w:val="18"/>
+                <w:shd w:val="clear" w:color="auto" w:fill="DEEAF6"/>
+              </w:rPr>
+              <w:t>Alexandre</w:t>
             </w:r>
           </w:p>
         </w:tc>
@@ -3109,7 +3563,29 @@
                 <w:szCs w:val="18"/>
                 <w:shd w:val="clear" w:color="auto" w:fill="DEEAF6"/>
               </w:rPr>
-              <w:t>Participante:  Breno</w:t>
+              <w:t>Participante:</w:t>
+            </w:r>
+            <w:proofErr w:type="gramStart"/>
+            <w:r>
+              <w:rPr>
+                <w:b/>
+                <w:color w:val="404040"/>
+                <w:sz w:val="18"/>
+                <w:szCs w:val="18"/>
+                <w:shd w:val="clear" w:color="auto" w:fill="DEEAF6"/>
+              </w:rPr>
+              <w:t xml:space="preserve">  </w:t>
+            </w:r>
+            <w:proofErr w:type="gramEnd"/>
+            <w:r>
+              <w:rPr>
+                <w:b/>
+                <w:color w:val="404040"/>
+                <w:sz w:val="18"/>
+                <w:szCs w:val="18"/>
+                <w:shd w:val="clear" w:color="auto" w:fill="DEEAF6"/>
+              </w:rPr>
+              <w:t>Breno</w:t>
             </w:r>
           </w:p>
         </w:tc>
@@ -3199,8 +3675,16 @@
               <w:rPr>
                 <w:b/>
               </w:rPr>
-              <w:t>Criação tela de visualização do Adm</w:t>
-            </w:r>
+              <w:t xml:space="preserve">Criação tela de visualização do </w:t>
+            </w:r>
+            <w:proofErr w:type="spellStart"/>
+            <w:r>
+              <w:rPr>
+                <w:b/>
+              </w:rPr>
+              <w:t>Adm</w:t>
+            </w:r>
+            <w:proofErr w:type="spellEnd"/>
           </w:p>
           <w:p>
             <w:pPr>
@@ -3219,8 +3703,30 @@
               <w:rPr>
                 <w:b/>
               </w:rPr>
-              <w:t>Tela visualização adm integrada ao Menu</w:t>
-            </w:r>
+              <w:t xml:space="preserve">Tela visualização </w:t>
+            </w:r>
+            <w:proofErr w:type="spellStart"/>
+            <w:r>
+              <w:rPr>
+                <w:b/>
+              </w:rPr>
+              <w:t>adm</w:t>
+            </w:r>
+            <w:proofErr w:type="spellEnd"/>
+            <w:r>
+              <w:rPr>
+                <w:b/>
+              </w:rPr>
+              <w:t xml:space="preserve"> integrada ao </w:t>
+            </w:r>
+            <w:proofErr w:type="gramStart"/>
+            <w:r>
+              <w:rPr>
+                <w:b/>
+              </w:rPr>
+              <w:t>Menu</w:t>
+            </w:r>
+            <w:proofErr w:type="gramEnd"/>
           </w:p>
         </w:tc>
       </w:tr>
@@ -3288,8 +3794,30 @@
               <w:rPr>
                 <w:b/>
               </w:rPr>
-              <w:t>Criar controller visualização Adm</w:t>
-            </w:r>
+              <w:t xml:space="preserve">Criar </w:t>
+            </w:r>
+            <w:proofErr w:type="spellStart"/>
+            <w:r>
+              <w:rPr>
+                <w:b/>
+              </w:rPr>
+              <w:t>controller</w:t>
+            </w:r>
+            <w:proofErr w:type="spellEnd"/>
+            <w:r>
+              <w:rPr>
+                <w:b/>
+              </w:rPr>
+              <w:t xml:space="preserve"> visualização </w:t>
+            </w:r>
+            <w:proofErr w:type="spellStart"/>
+            <w:r>
+              <w:rPr>
+                <w:b/>
+              </w:rPr>
+              <w:t>Adm</w:t>
+            </w:r>
+            <w:proofErr w:type="spellEnd"/>
           </w:p>
           <w:p>
             <w:pPr>
@@ -3308,7 +3836,21 @@
               <w:rPr>
                 <w:b/>
               </w:rPr>
-              <w:t>Resolver/Melhorar o problema da Reunião II (Foi criada a classe Sessao)</w:t>
+              <w:t xml:space="preserve">Resolver/Melhorar o problema da Reunião II (Foi criada a classe </w:t>
+            </w:r>
+            <w:proofErr w:type="spellStart"/>
+            <w:r>
+              <w:rPr>
+                <w:b/>
+              </w:rPr>
+              <w:t>Sessao</w:t>
+            </w:r>
+            <w:proofErr w:type="spellEnd"/>
+            <w:r>
+              <w:rPr>
+                <w:b/>
+              </w:rPr>
+              <w:t>)</w:t>
             </w:r>
           </w:p>
         </w:tc>
@@ -3455,7 +3997,29 @@
                 <w:szCs w:val="18"/>
                 <w:shd w:val="clear" w:color="auto" w:fill="DEEAF6"/>
               </w:rPr>
-              <w:t>Participante:  Danilo</w:t>
+              <w:t>Participante:</w:t>
+            </w:r>
+            <w:proofErr w:type="gramStart"/>
+            <w:r>
+              <w:rPr>
+                <w:b/>
+                <w:color w:val="404040"/>
+                <w:sz w:val="18"/>
+                <w:szCs w:val="18"/>
+                <w:shd w:val="clear" w:color="auto" w:fill="DEEAF6"/>
+              </w:rPr>
+              <w:t xml:space="preserve">  </w:t>
+            </w:r>
+            <w:proofErr w:type="gramEnd"/>
+            <w:r>
+              <w:rPr>
+                <w:b/>
+                <w:color w:val="404040"/>
+                <w:sz w:val="18"/>
+                <w:szCs w:val="18"/>
+                <w:shd w:val="clear" w:color="auto" w:fill="DEEAF6"/>
+              </w:rPr>
+              <w:t>Danilo</w:t>
             </w:r>
           </w:p>
         </w:tc>
@@ -3537,7 +4101,38 @@
               <w:spacing w:after="180" w:line="288" w:lineRule="auto"/>
               <w:ind w:hanging="360"/>
               <w:contextualSpacing/>
-            </w:pPr>
+              <w:rPr>
+                <w:b/>
+                <w:sz w:val="24"/>
+                <w:szCs w:val="24"/>
+              </w:rPr>
+            </w:pPr>
+            <w:r>
+              <w:rPr>
+                <w:b/>
+                <w:sz w:val="24"/>
+                <w:szCs w:val="24"/>
+              </w:rPr>
+              <w:t xml:space="preserve">Realizei </w:t>
+            </w:r>
+            <w:proofErr w:type="gramStart"/>
+            <w:r>
+              <w:rPr>
+                <w:b/>
+                <w:sz w:val="24"/>
+                <w:szCs w:val="24"/>
+              </w:rPr>
+              <w:t>o Tratamentos</w:t>
+            </w:r>
+            <w:proofErr w:type="gramEnd"/>
+            <w:r>
+              <w:rPr>
+                <w:b/>
+                <w:sz w:val="24"/>
+                <w:szCs w:val="24"/>
+              </w:rPr>
+              <w:t xml:space="preserve"> dos Eventos de Alterações</w:t>
+            </w:r>
           </w:p>
         </w:tc>
       </w:tr>
@@ -3597,7 +4192,20 @@
               <w:spacing w:after="180" w:line="288" w:lineRule="auto"/>
               <w:ind w:hanging="360"/>
               <w:contextualSpacing/>
-            </w:pPr>
+              <w:rPr>
+                <w:b/>
+                <w:sz w:val="24"/>
+                <w:szCs w:val="24"/>
+              </w:rPr>
+            </w:pPr>
+            <w:r>
+              <w:rPr>
+                <w:b/>
+                <w:sz w:val="24"/>
+                <w:szCs w:val="24"/>
+              </w:rPr>
+              <w:t>Desenvolver um Método para Busca e Visualização dos Dados.</w:t>
+            </w:r>
           </w:p>
         </w:tc>
       </w:tr>
@@ -3729,7 +4337,29 @@
                 <w:szCs w:val="18"/>
                 <w:shd w:val="clear" w:color="auto" w:fill="DEEAF6"/>
               </w:rPr>
-              <w:t>Participante:  Alexandre</w:t>
+              <w:t>Participante:</w:t>
+            </w:r>
+            <w:proofErr w:type="gramStart"/>
+            <w:r>
+              <w:rPr>
+                <w:b/>
+                <w:color w:val="404040"/>
+                <w:sz w:val="18"/>
+                <w:szCs w:val="18"/>
+                <w:shd w:val="clear" w:color="auto" w:fill="DEEAF6"/>
+              </w:rPr>
+              <w:t xml:space="preserve">  </w:t>
+            </w:r>
+            <w:proofErr w:type="gramEnd"/>
+            <w:r>
+              <w:rPr>
+                <w:b/>
+                <w:color w:val="404040"/>
+                <w:sz w:val="18"/>
+                <w:szCs w:val="18"/>
+                <w:shd w:val="clear" w:color="auto" w:fill="DEEAF6"/>
+              </w:rPr>
+              <w:t>Alexandre</w:t>
             </w:r>
           </w:p>
         </w:tc>
@@ -3903,6 +4533,7 @@
                 <w:sz w:val="24"/>
                 <w:szCs w:val="24"/>
               </w:rPr>
+              <w:lastRenderedPageBreak/>
               <w:t>Quais as dificuldades Encontradas?</w:t>
             </w:r>
           </w:p>
@@ -4055,7 +4686,29 @@
                 <w:szCs w:val="18"/>
                 <w:shd w:val="clear" w:color="auto" w:fill="DEEAF6"/>
               </w:rPr>
-              <w:t>Participante:  Breno</w:t>
+              <w:t>Participante:</w:t>
+            </w:r>
+            <w:proofErr w:type="gramStart"/>
+            <w:r>
+              <w:rPr>
+                <w:b/>
+                <w:color w:val="404040"/>
+                <w:sz w:val="18"/>
+                <w:szCs w:val="18"/>
+                <w:shd w:val="clear" w:color="auto" w:fill="DEEAF6"/>
+              </w:rPr>
+              <w:t xml:space="preserve">  </w:t>
+            </w:r>
+            <w:proofErr w:type="gramEnd"/>
+            <w:r>
+              <w:rPr>
+                <w:b/>
+                <w:color w:val="404040"/>
+                <w:sz w:val="18"/>
+                <w:szCs w:val="18"/>
+                <w:shd w:val="clear" w:color="auto" w:fill="DEEAF6"/>
+              </w:rPr>
+              <w:t>Breno</w:t>
             </w:r>
           </w:p>
         </w:tc>
@@ -4137,12 +4790,48 @@
               <w:spacing w:after="180" w:line="288" w:lineRule="auto"/>
               <w:ind w:hanging="360"/>
               <w:contextualSpacing/>
-            </w:pPr>
-            <w:r>
-              <w:rPr>
-                <w:b/>
-              </w:rPr>
-              <w:t>Controller TelaAdm criado</w:t>
+              <w:rPr>
+                <w:sz w:val="24"/>
+                <w:szCs w:val="24"/>
+              </w:rPr>
+            </w:pPr>
+            <w:proofErr w:type="spellStart"/>
+            <w:r>
+              <w:rPr>
+                <w:b/>
+                <w:sz w:val="24"/>
+                <w:szCs w:val="24"/>
+              </w:rPr>
+              <w:t>Controller</w:t>
+            </w:r>
+            <w:proofErr w:type="spellEnd"/>
+            <w:r>
+              <w:rPr>
+                <w:b/>
+                <w:sz w:val="24"/>
+                <w:szCs w:val="24"/>
+              </w:rPr>
+              <w:t xml:space="preserve"> </w:t>
+            </w:r>
+            <w:proofErr w:type="spellStart"/>
+            <w:proofErr w:type="gramStart"/>
+            <w:r>
+              <w:rPr>
+                <w:b/>
+                <w:sz w:val="24"/>
+                <w:szCs w:val="24"/>
+              </w:rPr>
+              <w:t>TelaAdm</w:t>
+            </w:r>
+            <w:proofErr w:type="spellEnd"/>
+            <w:proofErr w:type="gramEnd"/>
+            <w:r>
+              <w:rPr>
+                <w:b/>
+                <w:sz w:val="24"/>
+                <w:szCs w:val="24"/>
+              </w:rPr>
+              <w:t xml:space="preserve"> criado</w:t>
             </w:r>
           </w:p>
           <w:p>
@@ -4158,6 +4847,8 @@
             <w:r>
               <w:rPr>
                 <w:b/>
+                <w:sz w:val="24"/>
+                <w:szCs w:val="24"/>
               </w:rPr>
               <w:t>Classe sessão criada</w:t>
             </w:r>
@@ -4381,7 +5072,29 @@
                 <w:szCs w:val="18"/>
                 <w:shd w:val="clear" w:color="auto" w:fill="DEEAF6"/>
               </w:rPr>
-              <w:t>Participante:  Danilo</w:t>
+              <w:t>Participante:</w:t>
+            </w:r>
+            <w:proofErr w:type="gramStart"/>
+            <w:r>
+              <w:rPr>
+                <w:b/>
+                <w:color w:val="404040"/>
+                <w:sz w:val="18"/>
+                <w:szCs w:val="18"/>
+                <w:shd w:val="clear" w:color="auto" w:fill="DEEAF6"/>
+              </w:rPr>
+              <w:t xml:space="preserve">  </w:t>
+            </w:r>
+            <w:proofErr w:type="gramEnd"/>
+            <w:r>
+              <w:rPr>
+                <w:b/>
+                <w:color w:val="404040"/>
+                <w:sz w:val="18"/>
+                <w:szCs w:val="18"/>
+                <w:shd w:val="clear" w:color="auto" w:fill="DEEAF6"/>
+              </w:rPr>
+              <w:t>Danilo</w:t>
             </w:r>
           </w:p>
         </w:tc>
@@ -4463,7 +5176,16 @@
               <w:spacing w:after="180" w:line="288" w:lineRule="auto"/>
               <w:ind w:hanging="360"/>
               <w:contextualSpacing/>
-            </w:pPr>
+              <w:rPr>
+                <w:b/>
+              </w:rPr>
+            </w:pPr>
+            <w:r>
+              <w:rPr>
+                <w:b/>
+              </w:rPr>
+              <w:t>Método de Busca e Visualização foi desenvolvido.</w:t>
+            </w:r>
           </w:p>
         </w:tc>
       </w:tr>
@@ -4524,10 +5246,19 @@
               <w:ind w:hanging="360"/>
               <w:contextualSpacing/>
               <w:rPr>
-                <w:sz w:val="24"/>
-                <w:szCs w:val="24"/>
-              </w:rPr>
-            </w:pPr>
+                <w:b/>
+                <w:sz w:val="24"/>
+                <w:szCs w:val="24"/>
+              </w:rPr>
+            </w:pPr>
+            <w:r>
+              <w:rPr>
+                <w:b/>
+                <w:sz w:val="24"/>
+                <w:szCs w:val="24"/>
+              </w:rPr>
+              <w:t>Desenvolver Método para Salvar as Alterações de Cadastro.</w:t>
+            </w:r>
           </w:p>
         </w:tc>
       </w:tr>
@@ -4661,7 +5392,29 @@
                 <w:szCs w:val="18"/>
                 <w:shd w:val="clear" w:color="auto" w:fill="DEEAF6"/>
               </w:rPr>
-              <w:t>Participante:  Alexandre</w:t>
+              <w:t>Participante:</w:t>
+            </w:r>
+            <w:proofErr w:type="gramStart"/>
+            <w:r>
+              <w:rPr>
+                <w:b/>
+                <w:color w:val="404040"/>
+                <w:sz w:val="18"/>
+                <w:szCs w:val="18"/>
+                <w:shd w:val="clear" w:color="auto" w:fill="DEEAF6"/>
+              </w:rPr>
+              <w:t xml:space="preserve">  </w:t>
+            </w:r>
+            <w:proofErr w:type="gramEnd"/>
+            <w:r>
+              <w:rPr>
+                <w:b/>
+                <w:color w:val="404040"/>
+                <w:sz w:val="18"/>
+                <w:szCs w:val="18"/>
+                <w:shd w:val="clear" w:color="auto" w:fill="DEEAF6"/>
+              </w:rPr>
+              <w:t>Alexandre</w:t>
             </w:r>
           </w:p>
         </w:tc>
@@ -4881,6 +5634,7 @@
         <w:spacing w:before="80" w:line="288" w:lineRule="auto"/>
         <w:jc w:val="center"/>
       </w:pPr>
+      <w:proofErr w:type="gramStart"/>
       <w:r>
         <w:rPr>
           <w:b/>
@@ -4888,7 +5642,17 @@
           <w:sz w:val="24"/>
           <w:szCs w:val="24"/>
         </w:rPr>
-        <w:t>REUNIÃO VI (</w:t>
+        <w:t>REUNIÃO VI</w:t>
+      </w:r>
+      <w:proofErr w:type="gramEnd"/>
+      <w:r>
+        <w:rPr>
+          <w:b/>
+          <w:color w:val="5B9BD5"/>
+          <w:sz w:val="24"/>
+          <w:szCs w:val="24"/>
+        </w:rPr>
+        <w:t xml:space="preserve"> (</w:t>
       </w:r>
       <w:r>
         <w:rPr>
@@ -4996,7 +5760,29 @@
                 <w:szCs w:val="18"/>
                 <w:shd w:val="clear" w:color="auto" w:fill="DEEAF6"/>
               </w:rPr>
-              <w:t>Participante:  Breno</w:t>
+              <w:t>Participante:</w:t>
+            </w:r>
+            <w:proofErr w:type="gramStart"/>
+            <w:r>
+              <w:rPr>
+                <w:b/>
+                <w:color w:val="404040"/>
+                <w:sz w:val="18"/>
+                <w:szCs w:val="18"/>
+                <w:shd w:val="clear" w:color="auto" w:fill="DEEAF6"/>
+              </w:rPr>
+              <w:t xml:space="preserve">  </w:t>
+            </w:r>
+            <w:proofErr w:type="gramEnd"/>
+            <w:r>
+              <w:rPr>
+                <w:b/>
+                <w:color w:val="404040"/>
+                <w:sz w:val="18"/>
+                <w:szCs w:val="18"/>
+                <w:shd w:val="clear" w:color="auto" w:fill="DEEAF6"/>
+              </w:rPr>
+              <w:t>Breno</w:t>
             </w:r>
           </w:p>
         </w:tc>
@@ -5195,7 +5981,17 @@
                 <w:sz w:val="24"/>
                 <w:szCs w:val="24"/>
               </w:rPr>
-              <w:t>Quais as dificuldades Encontradas?</w:t>
+              <w:t xml:space="preserve">Quais as dificuldades </w:t>
+            </w:r>
+            <w:r>
+              <w:rPr>
+                <w:b/>
+                <w:color w:val="5B9BD5"/>
+                <w:sz w:val="24"/>
+                <w:szCs w:val="24"/>
+              </w:rPr>
+              <w:lastRenderedPageBreak/>
+              <w:t>Encontradas?</w:t>
             </w:r>
           </w:p>
         </w:tc>
@@ -5235,6 +6031,7 @@
                 <w:sz w:val="24"/>
                 <w:szCs w:val="24"/>
               </w:rPr>
+              <w:lastRenderedPageBreak/>
               <w:t>Nenhuma</w:t>
             </w:r>
           </w:p>
@@ -5252,6 +6049,7 @@
           <w:sz w:val="24"/>
           <w:szCs w:val="24"/>
         </w:rPr>
+        <w:lastRenderedPageBreak/>
         <w:t xml:space="preserve"> </w:t>
       </w:r>
     </w:p>
@@ -5311,7 +6109,29 @@
                 <w:szCs w:val="18"/>
                 <w:shd w:val="clear" w:color="auto" w:fill="DEEAF6"/>
               </w:rPr>
-              <w:t>Participante:  Danilo</w:t>
+              <w:t>Participante:</w:t>
+            </w:r>
+            <w:proofErr w:type="gramStart"/>
+            <w:r>
+              <w:rPr>
+                <w:b/>
+                <w:color w:val="404040"/>
+                <w:sz w:val="18"/>
+                <w:szCs w:val="18"/>
+                <w:shd w:val="clear" w:color="auto" w:fill="DEEAF6"/>
+              </w:rPr>
+              <w:t xml:space="preserve">  </w:t>
+            </w:r>
+            <w:proofErr w:type="gramEnd"/>
+            <w:r>
+              <w:rPr>
+                <w:b/>
+                <w:color w:val="404040"/>
+                <w:sz w:val="18"/>
+                <w:szCs w:val="18"/>
+                <w:shd w:val="clear" w:color="auto" w:fill="DEEAF6"/>
+              </w:rPr>
+              <w:t>Danilo</w:t>
             </w:r>
           </w:p>
         </w:tc>
@@ -5393,7 +6213,20 @@
               <w:spacing w:after="180" w:line="288" w:lineRule="auto"/>
               <w:ind w:hanging="360"/>
               <w:contextualSpacing/>
-            </w:pPr>
+              <w:rPr>
+                <w:b/>
+                <w:sz w:val="24"/>
+                <w:szCs w:val="24"/>
+              </w:rPr>
+            </w:pPr>
+            <w:r>
+              <w:rPr>
+                <w:b/>
+                <w:sz w:val="24"/>
+                <w:szCs w:val="24"/>
+              </w:rPr>
+              <w:t>Método para Salvar Alterações de Cadastro Desenvolvido.</w:t>
+            </w:r>
           </w:p>
         </w:tc>
       </w:tr>
@@ -5454,10 +6287,39 @@
               <w:ind w:hanging="360"/>
               <w:contextualSpacing/>
               <w:rPr>
-                <w:sz w:val="24"/>
-                <w:szCs w:val="24"/>
-              </w:rPr>
-            </w:pPr>
+                <w:b/>
+                <w:sz w:val="24"/>
+                <w:szCs w:val="24"/>
+              </w:rPr>
+            </w:pPr>
+            <w:r>
+              <w:rPr>
+                <w:b/>
+                <w:sz w:val="24"/>
+                <w:szCs w:val="24"/>
+              </w:rPr>
+              <w:t xml:space="preserve">Criar Classe </w:t>
+            </w:r>
+            <w:proofErr w:type="spellStart"/>
+            <w:proofErr w:type="gramStart"/>
+            <w:r>
+              <w:rPr>
+                <w:b/>
+                <w:sz w:val="24"/>
+                <w:szCs w:val="24"/>
+              </w:rPr>
+              <w:t>ListaCandidatos</w:t>
+            </w:r>
+            <w:proofErr w:type="spellEnd"/>
+            <w:proofErr w:type="gramEnd"/>
+            <w:r>
+              <w:rPr>
+                <w:b/>
+                <w:sz w:val="24"/>
+                <w:szCs w:val="24"/>
+              </w:rPr>
+              <w:t>.</w:t>
+            </w:r>
           </w:p>
         </w:tc>
       </w:tr>
@@ -5591,7 +6453,29 @@
                 <w:szCs w:val="18"/>
                 <w:shd w:val="clear" w:color="auto" w:fill="DEEAF6"/>
               </w:rPr>
-              <w:t>Participante:  Alexandre</w:t>
+              <w:t>Participante:</w:t>
+            </w:r>
+            <w:proofErr w:type="gramStart"/>
+            <w:r>
+              <w:rPr>
+                <w:b/>
+                <w:color w:val="404040"/>
+                <w:sz w:val="18"/>
+                <w:szCs w:val="18"/>
+                <w:shd w:val="clear" w:color="auto" w:fill="DEEAF6"/>
+              </w:rPr>
+              <w:t xml:space="preserve">  </w:t>
+            </w:r>
+            <w:proofErr w:type="gramEnd"/>
+            <w:r>
+              <w:rPr>
+                <w:b/>
+                <w:color w:val="404040"/>
+                <w:sz w:val="18"/>
+                <w:szCs w:val="18"/>
+                <w:shd w:val="clear" w:color="auto" w:fill="DEEAF6"/>
+              </w:rPr>
+              <w:t>Alexandre</w:t>
             </w:r>
           </w:p>
         </w:tc>
@@ -5811,6 +6695,7 @@
         <w:spacing w:before="80" w:line="288" w:lineRule="auto"/>
         <w:jc w:val="center"/>
       </w:pPr>
+      <w:proofErr w:type="gramStart"/>
       <w:r>
         <w:rPr>
           <w:b/>
@@ -5818,7 +6703,17 @@
           <w:sz w:val="24"/>
           <w:szCs w:val="24"/>
         </w:rPr>
-        <w:t>REUNIÃO VI (10</w:t>
+        <w:t>REUNIÃO VI</w:t>
+      </w:r>
+      <w:proofErr w:type="gramEnd"/>
+      <w:r>
+        <w:rPr>
+          <w:b/>
+          <w:color w:val="5B9BD5"/>
+          <w:sz w:val="24"/>
+          <w:szCs w:val="24"/>
+        </w:rPr>
+        <w:t xml:space="preserve"> (10</w:t>
       </w:r>
       <w:r>
         <w:rPr>
@@ -5908,7 +6803,29 @@
                 <w:szCs w:val="18"/>
                 <w:shd w:val="clear" w:color="auto" w:fill="DEEAF6"/>
               </w:rPr>
-              <w:t>Participante:  Breno</w:t>
+              <w:t>Participante:</w:t>
+            </w:r>
+            <w:proofErr w:type="gramStart"/>
+            <w:r>
+              <w:rPr>
+                <w:b/>
+                <w:color w:val="404040"/>
+                <w:sz w:val="18"/>
+                <w:szCs w:val="18"/>
+                <w:shd w:val="clear" w:color="auto" w:fill="DEEAF6"/>
+              </w:rPr>
+              <w:t xml:space="preserve">  </w:t>
+            </w:r>
+            <w:proofErr w:type="gramEnd"/>
+            <w:r>
+              <w:rPr>
+                <w:b/>
+                <w:color w:val="404040"/>
+                <w:sz w:val="18"/>
+                <w:szCs w:val="18"/>
+                <w:shd w:val="clear" w:color="auto" w:fill="DEEAF6"/>
+              </w:rPr>
+              <w:t>Breno</w:t>
             </w:r>
           </w:p>
         </w:tc>
@@ -5992,11 +6909,15 @@
               <w:contextualSpacing/>
               <w:rPr>
                 <w:b/>
-              </w:rPr>
-            </w:pPr>
-            <w:r>
-              <w:rPr>
-                <w:b/>
+                <w:sz w:val="24"/>
+                <w:szCs w:val="24"/>
+              </w:rPr>
+            </w:pPr>
+            <w:r>
+              <w:rPr>
+                <w:b/>
+                <w:sz w:val="24"/>
+                <w:szCs w:val="24"/>
               </w:rPr>
               <w:t>Garantia de segurança dos dados</w:t>
             </w:r>
@@ -6061,11 +6982,15 @@
               <w:contextualSpacing/>
               <w:rPr>
                 <w:b/>
-              </w:rPr>
-            </w:pPr>
-            <w:r>
-              <w:rPr>
-                <w:b/>
+                <w:sz w:val="24"/>
+                <w:szCs w:val="24"/>
+              </w:rPr>
+            </w:pPr>
+            <w:r>
+              <w:rPr>
+                <w:b/>
+                <w:sz w:val="24"/>
+                <w:szCs w:val="24"/>
               </w:rPr>
               <w:t>Caixa de confirmação ao sair</w:t>
             </w:r>
@@ -6212,7 +7137,29 @@
                 <w:szCs w:val="18"/>
                 <w:shd w:val="clear" w:color="auto" w:fill="DEEAF6"/>
               </w:rPr>
-              <w:t>Participante:  Danilo</w:t>
+              <w:t>Participante:</w:t>
+            </w:r>
+            <w:proofErr w:type="gramStart"/>
+            <w:r>
+              <w:rPr>
+                <w:b/>
+                <w:color w:val="404040"/>
+                <w:sz w:val="18"/>
+                <w:szCs w:val="18"/>
+                <w:shd w:val="clear" w:color="auto" w:fill="DEEAF6"/>
+              </w:rPr>
+              <w:t xml:space="preserve">  </w:t>
+            </w:r>
+            <w:proofErr w:type="gramEnd"/>
+            <w:r>
+              <w:rPr>
+                <w:b/>
+                <w:color w:val="404040"/>
+                <w:sz w:val="18"/>
+                <w:szCs w:val="18"/>
+                <w:shd w:val="clear" w:color="auto" w:fill="DEEAF6"/>
+              </w:rPr>
+              <w:t>Danilo</w:t>
             </w:r>
           </w:p>
         </w:tc>
@@ -6295,10 +7242,39 @@
               <w:ind w:hanging="360"/>
               <w:contextualSpacing/>
               <w:rPr>
-                <w:sz w:val="24"/>
-                <w:szCs w:val="24"/>
-              </w:rPr>
-            </w:pPr>
+                <w:b/>
+                <w:sz w:val="24"/>
+                <w:szCs w:val="24"/>
+              </w:rPr>
+            </w:pPr>
+            <w:r>
+              <w:rPr>
+                <w:b/>
+                <w:sz w:val="24"/>
+                <w:szCs w:val="24"/>
+              </w:rPr>
+              <w:t xml:space="preserve">Criação da Classe </w:t>
+            </w:r>
+            <w:proofErr w:type="spellStart"/>
+            <w:proofErr w:type="gramStart"/>
+            <w:r>
+              <w:rPr>
+                <w:b/>
+                <w:sz w:val="24"/>
+                <w:szCs w:val="24"/>
+              </w:rPr>
+              <w:t>ListaCandidato</w:t>
+            </w:r>
+            <w:proofErr w:type="spellEnd"/>
+            <w:proofErr w:type="gramEnd"/>
+            <w:r>
+              <w:rPr>
+                <w:b/>
+                <w:sz w:val="24"/>
+                <w:szCs w:val="24"/>
+              </w:rPr>
+              <w:t>.</w:t>
+            </w:r>
           </w:p>
         </w:tc>
       </w:tr>
@@ -6359,6 +7335,64 @@
               <w:ind w:hanging="360"/>
               <w:contextualSpacing/>
               <w:rPr>
+                <w:b/>
+                <w:sz w:val="24"/>
+                <w:szCs w:val="24"/>
+              </w:rPr>
+            </w:pPr>
+            <w:r>
+              <w:rPr>
+                <w:b/>
+                <w:sz w:val="24"/>
+                <w:szCs w:val="24"/>
+              </w:rPr>
+              <w:t xml:space="preserve">Integrar </w:t>
+            </w:r>
+            <w:proofErr w:type="spellStart"/>
+            <w:proofErr w:type="gramStart"/>
+            <w:r>
+              <w:rPr>
+                <w:b/>
+                <w:sz w:val="24"/>
+                <w:szCs w:val="24"/>
+              </w:rPr>
+              <w:t>ClasseListaCandidatos</w:t>
+            </w:r>
+            <w:proofErr w:type="spellEnd"/>
+            <w:proofErr w:type="gramEnd"/>
+            <w:r>
+              <w:rPr>
+                <w:b/>
+                <w:sz w:val="24"/>
+                <w:szCs w:val="24"/>
+              </w:rPr>
+              <w:t xml:space="preserve"> ao </w:t>
+            </w:r>
+            <w:proofErr w:type="spellStart"/>
+            <w:r>
+              <w:rPr>
+                <w:b/>
+                <w:sz w:val="24"/>
+                <w:szCs w:val="24"/>
+              </w:rPr>
+              <w:t>MenuPrincipal</w:t>
+            </w:r>
+            <w:proofErr w:type="spellEnd"/>
+            <w:r>
+              <w:rPr>
+                <w:b/>
+                <w:sz w:val="24"/>
+                <w:szCs w:val="24"/>
+              </w:rPr>
+              <w:t>.</w:t>
+            </w:r>
+          </w:p>
+          <w:p>
+            <w:pPr>
+              <w:spacing w:after="180" w:line="288" w:lineRule="auto"/>
+              <w:ind w:left="720"/>
+              <w:contextualSpacing/>
+              <w:rPr>
                 <w:sz w:val="24"/>
                 <w:szCs w:val="24"/>
               </w:rPr>
@@ -6394,7 +7428,17 @@
                 <w:sz w:val="24"/>
                 <w:szCs w:val="24"/>
               </w:rPr>
-              <w:t>Quais as dificuldades Encontradas?</w:t>
+              <w:t xml:space="preserve">Quais as dificuldades </w:t>
+            </w:r>
+            <w:r>
+              <w:rPr>
+                <w:b/>
+                <w:color w:val="5B9BD5"/>
+                <w:sz w:val="24"/>
+                <w:szCs w:val="24"/>
+              </w:rPr>
+              <w:lastRenderedPageBreak/>
+              <w:t>Encontradas?</w:t>
             </w:r>
           </w:p>
         </w:tc>
@@ -6432,6 +7476,7 @@
                 <w:sz w:val="24"/>
                 <w:szCs w:val="24"/>
               </w:rPr>
+              <w:lastRenderedPageBreak/>
               <w:t>Nenhuma</w:t>
             </w:r>
           </w:p>
@@ -6494,7 +7539,29 @@
                 <w:szCs w:val="18"/>
                 <w:shd w:val="clear" w:color="auto" w:fill="DEEAF6"/>
               </w:rPr>
-              <w:t>Participante:  Alexandre</w:t>
+              <w:t>Participante:</w:t>
+            </w:r>
+            <w:proofErr w:type="gramStart"/>
+            <w:r>
+              <w:rPr>
+                <w:b/>
+                <w:color w:val="404040"/>
+                <w:sz w:val="18"/>
+                <w:szCs w:val="18"/>
+                <w:shd w:val="clear" w:color="auto" w:fill="DEEAF6"/>
+              </w:rPr>
+              <w:t xml:space="preserve">  </w:t>
+            </w:r>
+            <w:proofErr w:type="gramEnd"/>
+            <w:r>
+              <w:rPr>
+                <w:b/>
+                <w:color w:val="404040"/>
+                <w:sz w:val="18"/>
+                <w:szCs w:val="18"/>
+                <w:shd w:val="clear" w:color="auto" w:fill="DEEAF6"/>
+              </w:rPr>
+              <w:t>Alexandre</w:t>
             </w:r>
           </w:p>
         </w:tc>
@@ -6608,7 +7675,6 @@
                 <w:sz w:val="24"/>
                 <w:szCs w:val="24"/>
               </w:rPr>
-              <w:lastRenderedPageBreak/>
               <w:t>O que pretende fazer?</w:t>
             </w:r>
           </w:p>
@@ -6722,6 +7788,7 @@
         <w:spacing w:before="80" w:line="288" w:lineRule="auto"/>
         <w:jc w:val="center"/>
       </w:pPr>
+      <w:proofErr w:type="gramStart"/>
       <w:r>
         <w:rPr>
           <w:b/>
@@ -6729,8 +7796,9 @@
           <w:sz w:val="24"/>
           <w:szCs w:val="24"/>
         </w:rPr>
-        <w:t>REUNIÃO VI (1</w:t>
+        <w:t>REUNIÃO VI</w:t>
       </w:r>
+      <w:proofErr w:type="gramEnd"/>
       <w:r>
         <w:rPr>
           <w:b/>
@@ -6738,16 +7806,7 @@
           <w:sz w:val="24"/>
           <w:szCs w:val="24"/>
         </w:rPr>
-        <w:t>1</w:t>
-      </w:r>
-      <w:r>
-        <w:rPr>
-          <w:b/>
-          <w:color w:val="5B9BD5"/>
-          <w:sz w:val="24"/>
-          <w:szCs w:val="24"/>
-        </w:rPr>
-        <w:t>/10)</w:t>
+        <w:t xml:space="preserve"> (11/10)</w:t>
       </w:r>
     </w:p>
     <w:p>
@@ -6819,7 +7878,29 @@
                 <w:szCs w:val="18"/>
                 <w:shd w:val="clear" w:color="auto" w:fill="DEEAF6"/>
               </w:rPr>
-              <w:t>Participante:  Breno</w:t>
+              <w:t>Participante:</w:t>
+            </w:r>
+            <w:proofErr w:type="gramStart"/>
+            <w:r>
+              <w:rPr>
+                <w:b/>
+                <w:color w:val="404040"/>
+                <w:sz w:val="18"/>
+                <w:szCs w:val="18"/>
+                <w:shd w:val="clear" w:color="auto" w:fill="DEEAF6"/>
+              </w:rPr>
+              <w:t xml:space="preserve">  </w:t>
+            </w:r>
+            <w:proofErr w:type="gramEnd"/>
+            <w:r>
+              <w:rPr>
+                <w:b/>
+                <w:color w:val="404040"/>
+                <w:sz w:val="18"/>
+                <w:szCs w:val="18"/>
+                <w:shd w:val="clear" w:color="auto" w:fill="DEEAF6"/>
+              </w:rPr>
+              <w:t>Breno</w:t>
             </w:r>
           </w:p>
         </w:tc>
@@ -6903,11 +7984,15 @@
               <w:contextualSpacing/>
               <w:rPr>
                 <w:b/>
-              </w:rPr>
-            </w:pPr>
-            <w:r>
-              <w:rPr>
-                <w:b/>
+                <w:sz w:val="24"/>
+                <w:szCs w:val="24"/>
+              </w:rPr>
+            </w:pPr>
+            <w:r>
+              <w:rPr>
+                <w:b/>
+                <w:sz w:val="24"/>
+                <w:szCs w:val="24"/>
               </w:rPr>
               <w:t>Criada caixa de confirmação ao sair</w:t>
             </w:r>
@@ -6972,14 +8057,28 @@
               <w:contextualSpacing/>
               <w:rPr>
                 <w:b/>
-              </w:rPr>
-            </w:pPr>
-            <w:r>
-              <w:rPr>
-                <w:b/>
-              </w:rPr>
-              <w:t>Discutir sobre o desenvolvimento da Sprint 5</w:t>
-            </w:r>
+                <w:sz w:val="24"/>
+                <w:szCs w:val="24"/>
+              </w:rPr>
+            </w:pPr>
+            <w:r>
+              <w:rPr>
+                <w:b/>
+                <w:sz w:val="24"/>
+                <w:szCs w:val="24"/>
+              </w:rPr>
+              <w:t xml:space="preserve">Discutir sobre o desenvolvimento da Sprint </w:t>
+            </w:r>
+            <w:proofErr w:type="gramStart"/>
+            <w:r>
+              <w:rPr>
+                <w:b/>
+                <w:sz w:val="24"/>
+                <w:szCs w:val="24"/>
+              </w:rPr>
+              <w:t>5</w:t>
+            </w:r>
+            <w:proofErr w:type="gramEnd"/>
           </w:p>
         </w:tc>
       </w:tr>
@@ -7123,7 +8222,29 @@
                 <w:szCs w:val="18"/>
                 <w:shd w:val="clear" w:color="auto" w:fill="DEEAF6"/>
               </w:rPr>
-              <w:t>Participante:  Danilo</w:t>
+              <w:t>Participante:</w:t>
+            </w:r>
+            <w:proofErr w:type="gramStart"/>
+            <w:r>
+              <w:rPr>
+                <w:b/>
+                <w:color w:val="404040"/>
+                <w:sz w:val="18"/>
+                <w:szCs w:val="18"/>
+                <w:shd w:val="clear" w:color="auto" w:fill="DEEAF6"/>
+              </w:rPr>
+              <w:t xml:space="preserve">  </w:t>
+            </w:r>
+            <w:proofErr w:type="gramEnd"/>
+            <w:r>
+              <w:rPr>
+                <w:b/>
+                <w:color w:val="404040"/>
+                <w:sz w:val="18"/>
+                <w:szCs w:val="18"/>
+                <w:shd w:val="clear" w:color="auto" w:fill="DEEAF6"/>
+              </w:rPr>
+              <w:t>Danilo</w:t>
             </w:r>
           </w:p>
         </w:tc>
@@ -7206,12 +8327,57 @@
               <w:ind w:hanging="360"/>
               <w:contextualSpacing/>
               <w:rPr>
-                <w:sz w:val="24"/>
-                <w:szCs w:val="24"/>
-              </w:rPr>
-            </w:pPr>
-            <w:bookmarkStart w:id="0" w:name="_GoBack"/>
-            <w:bookmarkEnd w:id="0"/>
+                <w:b/>
+                <w:sz w:val="24"/>
+                <w:szCs w:val="24"/>
+              </w:rPr>
+            </w:pPr>
+            <w:r>
+              <w:rPr>
+                <w:b/>
+                <w:sz w:val="24"/>
+                <w:szCs w:val="24"/>
+              </w:rPr>
+              <w:t xml:space="preserve">Integração da Classe </w:t>
+            </w:r>
+            <w:proofErr w:type="spellStart"/>
+            <w:proofErr w:type="gramStart"/>
+            <w:r>
+              <w:rPr>
+                <w:b/>
+                <w:sz w:val="24"/>
+                <w:szCs w:val="24"/>
+              </w:rPr>
+              <w:t>ListaCandidato</w:t>
+            </w:r>
+            <w:proofErr w:type="spellEnd"/>
+            <w:proofErr w:type="gramEnd"/>
+            <w:r>
+              <w:rPr>
+                <w:b/>
+                <w:sz w:val="24"/>
+                <w:szCs w:val="24"/>
+              </w:rPr>
+              <w:t xml:space="preserve"> com o </w:t>
+            </w:r>
+            <w:proofErr w:type="spellStart"/>
+            <w:r>
+              <w:rPr>
+                <w:b/>
+                <w:sz w:val="24"/>
+                <w:szCs w:val="24"/>
+              </w:rPr>
+              <w:t>MenuPrincipal</w:t>
+            </w:r>
+            <w:proofErr w:type="spellEnd"/>
+            <w:r>
+              <w:rPr>
+                <w:b/>
+                <w:sz w:val="24"/>
+                <w:szCs w:val="24"/>
+              </w:rPr>
+              <w:t>.</w:t>
+            </w:r>
           </w:p>
         </w:tc>
       </w:tr>
@@ -7272,10 +8438,19 @@
               <w:ind w:hanging="360"/>
               <w:contextualSpacing/>
               <w:rPr>
-                <w:sz w:val="24"/>
-                <w:szCs w:val="24"/>
-              </w:rPr>
-            </w:pPr>
+                <w:b/>
+                <w:sz w:val="24"/>
+                <w:szCs w:val="24"/>
+              </w:rPr>
+            </w:pPr>
+            <w:r>
+              <w:rPr>
+                <w:b/>
+                <w:sz w:val="24"/>
+                <w:szCs w:val="24"/>
+              </w:rPr>
+              <w:t>Criar a Visualização da Lista de Candidatos.</w:t>
+            </w:r>
           </w:p>
         </w:tc>
       </w:tr>
@@ -7407,7 +8582,29 @@
                 <w:szCs w:val="18"/>
                 <w:shd w:val="clear" w:color="auto" w:fill="DEEAF6"/>
               </w:rPr>
-              <w:t>Participante:  Alexandre</w:t>
+              <w:t>Participante:</w:t>
+            </w:r>
+            <w:proofErr w:type="gramStart"/>
+            <w:r>
+              <w:rPr>
+                <w:b/>
+                <w:color w:val="404040"/>
+                <w:sz w:val="18"/>
+                <w:szCs w:val="18"/>
+                <w:shd w:val="clear" w:color="auto" w:fill="DEEAF6"/>
+              </w:rPr>
+              <w:t xml:space="preserve">  </w:t>
+            </w:r>
+            <w:proofErr w:type="gramEnd"/>
+            <w:r>
+              <w:rPr>
+                <w:b/>
+                <w:color w:val="404040"/>
+                <w:sz w:val="18"/>
+                <w:szCs w:val="18"/>
+                <w:shd w:val="clear" w:color="auto" w:fill="DEEAF6"/>
+              </w:rPr>
+              <w:t>Alexandre</w:t>
             </w:r>
           </w:p>
         </w:tc>
@@ -7635,7 +8832,7 @@
 </file>
 
 <file path=word/endnotes.xml><?xml version="1.0" encoding="utf-8"?>
-<w:endnotes xmlns:wpc="http://schemas.microsoft.com/office/word/2010/wordprocessingCanvas" xmlns:cx="http://schemas.microsoft.com/office/drawing/2014/chartex" xmlns:mc="http://schemas.openxmlformats.org/markup-compatibility/2006" xmlns:o="urn:schemas-microsoft-com:office:office" xmlns:r="http://schemas.openxmlformats.org/officeDocument/2006/relationships" xmlns:m="http://schemas.openxmlformats.org/officeDocument/2006/math" xmlns:v="urn:schemas-microsoft-com:vml" xmlns:wp14="http://schemas.microsoft.com/office/word/2010/wordprocessingDrawing" xmlns:wp="http://schemas.openxmlformats.org/drawingml/2006/wordprocessingDrawing" xmlns:w10="urn:schemas-microsoft-com:office:word" xmlns:w="http://schemas.openxmlformats.org/wordprocessingml/2006/main" xmlns:w14="http://schemas.microsoft.com/office/word/2010/wordml" xmlns:w15="http://schemas.microsoft.com/office/word/2012/wordml" xmlns:w16se="http://schemas.microsoft.com/office/word/2015/wordml/symex" xmlns:wpg="http://schemas.microsoft.com/office/word/2010/wordprocessingGroup" xmlns:wpi="http://schemas.microsoft.com/office/word/2010/wordprocessingInk" xmlns:wne="http://schemas.microsoft.com/office/word/2006/wordml" xmlns:wps="http://schemas.microsoft.com/office/word/2010/wordprocessingShape" mc:Ignorable="w14 w15 w16se wp14">
+<w:endnotes xmlns:wpc="http://schemas.microsoft.com/office/word/2010/wordprocessingCanvas" xmlns:mc="http://schemas.openxmlformats.org/markup-compatibility/2006" xmlns:o="urn:schemas-microsoft-com:office:office" xmlns:r="http://schemas.openxmlformats.org/officeDocument/2006/relationships" xmlns:m="http://schemas.openxmlformats.org/officeDocument/2006/math" xmlns:v="urn:schemas-microsoft-com:vml" xmlns:wp14="http://schemas.microsoft.com/office/word/2010/wordprocessingDrawing" xmlns:wp="http://schemas.openxmlformats.org/drawingml/2006/wordprocessingDrawing" xmlns:w10="urn:schemas-microsoft-com:office:word" xmlns:w="http://schemas.openxmlformats.org/wordprocessingml/2006/main" xmlns:w14="http://schemas.microsoft.com/office/word/2010/wordml" xmlns:wpg="http://schemas.microsoft.com/office/word/2010/wordprocessingGroup" xmlns:wpi="http://schemas.microsoft.com/office/word/2010/wordprocessingInk" xmlns:wne="http://schemas.microsoft.com/office/word/2006/wordml" xmlns:wps="http://schemas.microsoft.com/office/word/2010/wordprocessingShape" mc:Ignorable="w14 wp14">
   <w:endnote w:type="separator" w:id="-1">
     <w:p>
       <w:pPr>
@@ -7660,7 +8857,7 @@
 </file>
 
 <file path=word/footnotes.xml><?xml version="1.0" encoding="utf-8"?>
-<w:footnotes xmlns:wpc="http://schemas.microsoft.com/office/word/2010/wordprocessingCanvas" xmlns:cx="http://schemas.microsoft.com/office/drawing/2014/chartex" xmlns:mc="http://schemas.openxmlformats.org/markup-compatibility/2006" xmlns:o="urn:schemas-microsoft-com:office:office" xmlns:r="http://schemas.openxmlformats.org/officeDocument/2006/relationships" xmlns:m="http://schemas.openxmlformats.org/officeDocument/2006/math" xmlns:v="urn:schemas-microsoft-com:vml" xmlns:wp14="http://schemas.microsoft.com/office/word/2010/wordprocessingDrawing" xmlns:wp="http://schemas.openxmlformats.org/drawingml/2006/wordprocessingDrawing" xmlns:w10="urn:schemas-microsoft-com:office:word" xmlns:w="http://schemas.openxmlformats.org/wordprocessingml/2006/main" xmlns:w14="http://schemas.microsoft.com/office/word/2010/wordml" xmlns:w15="http://schemas.microsoft.com/office/word/2012/wordml" xmlns:w16se="http://schemas.microsoft.com/office/word/2015/wordml/symex" xmlns:wpg="http://schemas.microsoft.com/office/word/2010/wordprocessingGroup" xmlns:wpi="http://schemas.microsoft.com/office/word/2010/wordprocessingInk" xmlns:wne="http://schemas.microsoft.com/office/word/2006/wordml" xmlns:wps="http://schemas.microsoft.com/office/word/2010/wordprocessingShape" mc:Ignorable="w14 w15 w16se wp14">
+<w:footnotes xmlns:wpc="http://schemas.microsoft.com/office/word/2010/wordprocessingCanvas" xmlns:mc="http://schemas.openxmlformats.org/markup-compatibility/2006" xmlns:o="urn:schemas-microsoft-com:office:office" xmlns:r="http://schemas.openxmlformats.org/officeDocument/2006/relationships" xmlns:m="http://schemas.openxmlformats.org/officeDocument/2006/math" xmlns:v="urn:schemas-microsoft-com:vml" xmlns:wp14="http://schemas.microsoft.com/office/word/2010/wordprocessingDrawing" xmlns:wp="http://schemas.openxmlformats.org/drawingml/2006/wordprocessingDrawing" xmlns:w10="urn:schemas-microsoft-com:office:word" xmlns:w="http://schemas.openxmlformats.org/wordprocessingml/2006/main" xmlns:w14="http://schemas.microsoft.com/office/word/2010/wordml" xmlns:wpg="http://schemas.microsoft.com/office/word/2010/wordprocessingGroup" xmlns:wpi="http://schemas.microsoft.com/office/word/2010/wordprocessingInk" xmlns:wne="http://schemas.microsoft.com/office/word/2006/wordml" xmlns:wps="http://schemas.microsoft.com/office/word/2010/wordprocessingShape" mc:Ignorable="w14 wp14">
   <w:footnote w:type="separator" w:id="-1">
     <w:p>
       <w:pPr>
@@ -7685,8 +8882,8 @@
 </file>
 
 <file path=word/numbering.xml><?xml version="1.0" encoding="utf-8"?>
-<w:numbering xmlns:wpc="http://schemas.microsoft.com/office/word/2010/wordprocessingCanvas" xmlns:cx="http://schemas.microsoft.com/office/drawing/2014/chartex" xmlns:mc="http://schemas.openxmlformats.org/markup-compatibility/2006" xmlns:o="urn:schemas-microsoft-com:office:office" xmlns:r="http://schemas.openxmlformats.org/officeDocument/2006/relationships" xmlns:m="http://schemas.openxmlformats.org/officeDocument/2006/math" xmlns:v="urn:schemas-microsoft-com:vml" xmlns:wp14="http://schemas.microsoft.com/office/word/2010/wordprocessingDrawing" xmlns:wp="http://schemas.openxmlformats.org/drawingml/2006/wordprocessingDrawing" xmlns:w10="urn:schemas-microsoft-com:office:word" xmlns:w="http://schemas.openxmlformats.org/wordprocessingml/2006/main" xmlns:w14="http://schemas.microsoft.com/office/word/2010/wordml" xmlns:w15="http://schemas.microsoft.com/office/word/2012/wordml" xmlns:w16se="http://schemas.microsoft.com/office/word/2015/wordml/symex" xmlns:wpg="http://schemas.microsoft.com/office/word/2010/wordprocessingGroup" xmlns:wpi="http://schemas.microsoft.com/office/word/2010/wordprocessingInk" xmlns:wne="http://schemas.microsoft.com/office/word/2006/wordml" xmlns:wps="http://schemas.microsoft.com/office/word/2010/wordprocessingShape" mc:Ignorable="w14 w15 w16se wp14">
-  <w:abstractNum w:abstractNumId="0" w15:restartNumberingAfterBreak="0">
+<w:numbering xmlns:wpc="http://schemas.microsoft.com/office/word/2010/wordprocessingCanvas" xmlns:mc="http://schemas.openxmlformats.org/markup-compatibility/2006" xmlns:o="urn:schemas-microsoft-com:office:office" xmlns:r="http://schemas.openxmlformats.org/officeDocument/2006/relationships" xmlns:m="http://schemas.openxmlformats.org/officeDocument/2006/math" xmlns:v="urn:schemas-microsoft-com:vml" xmlns:wp14="http://schemas.microsoft.com/office/word/2010/wordprocessingDrawing" xmlns:wp="http://schemas.openxmlformats.org/drawingml/2006/wordprocessingDrawing" xmlns:w10="urn:schemas-microsoft-com:office:word" xmlns:w="http://schemas.openxmlformats.org/wordprocessingml/2006/main" xmlns:w14="http://schemas.microsoft.com/office/word/2010/wordml" xmlns:wpg="http://schemas.microsoft.com/office/word/2010/wordprocessingGroup" xmlns:wpi="http://schemas.microsoft.com/office/word/2010/wordprocessingInk" xmlns:wne="http://schemas.microsoft.com/office/word/2006/wordml" xmlns:wps="http://schemas.microsoft.com/office/word/2010/wordprocessingShape" mc:Ignorable="w14 wp14">
+  <w:abstractNum w:abstractNumId="0">
     <w:nsid w:val="08345E61"/>
     <w:multiLevelType w:val="multilevel"/>
     <w:tmpl w:val="15885CD8"/>
@@ -7808,7 +9005,7 @@
       </w:pPr>
     </w:lvl>
   </w:abstractNum>
-  <w:abstractNum w:abstractNumId="1" w15:restartNumberingAfterBreak="0">
+  <w:abstractNum w:abstractNumId="1">
     <w:nsid w:val="1670755F"/>
     <w:multiLevelType w:val="multilevel"/>
     <w:tmpl w:val="2DEC0F96"/>
@@ -7932,7 +9129,7 @@
       </w:rPr>
     </w:lvl>
   </w:abstractNum>
-  <w:abstractNum w:abstractNumId="2" w15:restartNumberingAfterBreak="0">
+  <w:abstractNum w:abstractNumId="2">
     <w:nsid w:val="2C200EC5"/>
     <w:multiLevelType w:val="multilevel"/>
     <w:tmpl w:val="B560B79A"/>
@@ -8056,7 +9253,7 @@
       </w:rPr>
     </w:lvl>
   </w:abstractNum>
-  <w:abstractNum w:abstractNumId="3" w15:restartNumberingAfterBreak="0">
+  <w:abstractNum w:abstractNumId="3">
     <w:nsid w:val="349B58CB"/>
     <w:multiLevelType w:val="multilevel"/>
     <w:tmpl w:val="6F14C008"/>
@@ -8180,7 +9377,7 @@
       </w:rPr>
     </w:lvl>
   </w:abstractNum>
-  <w:abstractNum w:abstractNumId="4" w15:restartNumberingAfterBreak="0">
+  <w:abstractNum w:abstractNumId="4">
     <w:nsid w:val="38165D8C"/>
     <w:multiLevelType w:val="multilevel"/>
     <w:tmpl w:val="1F90298A"/>
@@ -8322,7 +9519,7 @@
 </file>
 
 <file path=word/styles.xml><?xml version="1.0" encoding="utf-8"?>
-<w:styles xmlns:mc="http://schemas.openxmlformats.org/markup-compatibility/2006" xmlns:r="http://schemas.openxmlformats.org/officeDocument/2006/relationships" xmlns:w="http://schemas.openxmlformats.org/wordprocessingml/2006/main" xmlns:w14="http://schemas.microsoft.com/office/word/2010/wordml" xmlns:w15="http://schemas.microsoft.com/office/word/2012/wordml" xmlns:w16se="http://schemas.microsoft.com/office/word/2015/wordml/symex" mc:Ignorable="w14 w15 w16se">
+<w:styles xmlns:mc="http://schemas.openxmlformats.org/markup-compatibility/2006" xmlns:r="http://schemas.openxmlformats.org/officeDocument/2006/relationships" xmlns:w="http://schemas.openxmlformats.org/wordprocessingml/2006/main" xmlns:w14="http://schemas.microsoft.com/office/word/2010/wordml" mc:Ignorable="w14">
   <w:docDefaults>
     <w:rPrDefault>
       <w:rPr>
@@ -8335,378 +9532,855 @@
     </w:rPrDefault>
     <w:pPrDefault/>
   </w:docDefaults>
-  <w:latentStyles w:defLockedState="0" w:defUIPriority="99" w:defSemiHidden="0" w:defUnhideWhenUsed="0" w:defQFormat="0" w:count="371">
-    <w:lsdException w:name="Normal" w:uiPriority="0" w:qFormat="1"/>
-    <w:lsdException w:name="heading 1" w:uiPriority="9" w:qFormat="1"/>
-    <w:lsdException w:name="heading 2" w:semiHidden="1" w:uiPriority="9" w:unhideWhenUsed="1" w:qFormat="1"/>
-    <w:lsdException w:name="heading 3" w:semiHidden="1" w:uiPriority="9" w:unhideWhenUsed="1" w:qFormat="1"/>
-    <w:lsdException w:name="heading 4" w:semiHidden="1" w:uiPriority="9" w:unhideWhenUsed="1" w:qFormat="1"/>
-    <w:lsdException w:name="heading 5" w:semiHidden="1" w:uiPriority="9" w:unhideWhenUsed="1" w:qFormat="1"/>
-    <w:lsdException w:name="heading 6" w:semiHidden="1" w:uiPriority="9" w:unhideWhenUsed="1" w:qFormat="1"/>
-    <w:lsdException w:name="heading 7" w:semiHidden="1" w:uiPriority="9" w:unhideWhenUsed="1" w:qFormat="1"/>
-    <w:lsdException w:name="heading 8" w:semiHidden="1" w:uiPriority="9" w:unhideWhenUsed="1" w:qFormat="1"/>
-    <w:lsdException w:name="heading 9" w:semiHidden="1" w:uiPriority="9" w:unhideWhenUsed="1" w:qFormat="1"/>
-    <w:lsdException w:name="index 1" w:semiHidden="1" w:unhideWhenUsed="1"/>
-    <w:lsdException w:name="index 2" w:semiHidden="1" w:unhideWhenUsed="1"/>
-    <w:lsdException w:name="index 3" w:semiHidden="1" w:unhideWhenUsed="1"/>
-    <w:lsdException w:name="index 4" w:semiHidden="1" w:unhideWhenUsed="1"/>
-    <w:lsdException w:name="index 5" w:semiHidden="1" w:unhideWhenUsed="1"/>
-    <w:lsdException w:name="index 6" w:semiHidden="1" w:unhideWhenUsed="1"/>
-    <w:lsdException w:name="index 7" w:semiHidden="1" w:unhideWhenUsed="1"/>
-    <w:lsdException w:name="index 8" w:semiHidden="1" w:unhideWhenUsed="1"/>
-    <w:lsdException w:name="index 9" w:semiHidden="1" w:unhideWhenUsed="1"/>
-    <w:lsdException w:name="toc 1" w:semiHidden="1" w:uiPriority="39" w:unhideWhenUsed="1"/>
-    <w:lsdException w:name="toc 2" w:semiHidden="1" w:uiPriority="39" w:unhideWhenUsed="1"/>
-    <w:lsdException w:name="toc 3" w:semiHidden="1" w:uiPriority="39" w:unhideWhenUsed="1"/>
-    <w:lsdException w:name="toc 4" w:semiHidden="1" w:uiPriority="39" w:unhideWhenUsed="1"/>
-    <w:lsdException w:name="toc 5" w:semiHidden="1" w:uiPriority="39" w:unhideWhenUsed="1"/>
-    <w:lsdException w:name="toc 6" w:semiHidden="1" w:uiPriority="39" w:unhideWhenUsed="1"/>
-    <w:lsdException w:name="toc 7" w:semiHidden="1" w:uiPriority="39" w:unhideWhenUsed="1"/>
-    <w:lsdException w:name="toc 8" w:semiHidden="1" w:uiPriority="39" w:unhideWhenUsed="1"/>
-    <w:lsdException w:name="toc 9" w:semiHidden="1" w:uiPriority="39" w:unhideWhenUsed="1"/>
-    <w:lsdException w:name="Normal Indent" w:semiHidden="1" w:unhideWhenUsed="1"/>
-    <w:lsdException w:name="footnote text" w:semiHidden="1" w:unhideWhenUsed="1"/>
-    <w:lsdException w:name="annotation text" w:semiHidden="1" w:unhideWhenUsed="1"/>
-    <w:lsdException w:name="header" w:semiHidden="1" w:unhideWhenUsed="1"/>
-    <w:lsdException w:name="footer" w:semiHidden="1" w:unhideWhenUsed="1"/>
-    <w:lsdException w:name="index heading" w:semiHidden="1" w:unhideWhenUsed="1"/>
-    <w:lsdException w:name="caption" w:semiHidden="1" w:uiPriority="35" w:unhideWhenUsed="1" w:qFormat="1"/>
-    <w:lsdException w:name="table of figures" w:semiHidden="1" w:unhideWhenUsed="1"/>
-    <w:lsdException w:name="envelope address" w:semiHidden="1" w:unhideWhenUsed="1"/>
-    <w:lsdException w:name="envelope return" w:semiHidden="1" w:unhideWhenUsed="1"/>
-    <w:lsdException w:name="footnote reference" w:semiHidden="1" w:unhideWhenUsed="1"/>
-    <w:lsdException w:name="annotation reference" w:semiHidden="1" w:unhideWhenUsed="1"/>
-    <w:lsdException w:name="line number" w:semiHidden="1" w:unhideWhenUsed="1"/>
-    <w:lsdException w:name="page number" w:semiHidden="1" w:unhideWhenUsed="1"/>
-    <w:lsdException w:name="endnote reference" w:semiHidden="1" w:unhideWhenUsed="1"/>
-    <w:lsdException w:name="endnote text" w:semiHidden="1" w:unhideWhenUsed="1"/>
-    <w:lsdException w:name="table of authorities" w:semiHidden="1" w:unhideWhenUsed="1"/>
-    <w:lsdException w:name="macro" w:semiHidden="1" w:unhideWhenUsed="1"/>
-    <w:lsdException w:name="toa heading" w:semiHidden="1" w:unhideWhenUsed="1"/>
-    <w:lsdException w:name="List" w:semiHidden="1" w:unhideWhenUsed="1"/>
-    <w:lsdException w:name="List Bullet" w:semiHidden="1" w:unhideWhenUsed="1"/>
-    <w:lsdException w:name="List Number" w:semiHidden="1" w:unhideWhenUsed="1"/>
-    <w:lsdException w:name="List 2" w:semiHidden="1" w:unhideWhenUsed="1"/>
-    <w:lsdException w:name="List 3" w:semiHidden="1" w:unhideWhenUsed="1"/>
-    <w:lsdException w:name="List 4" w:semiHidden="1" w:unhideWhenUsed="1"/>
-    <w:lsdException w:name="List 5" w:semiHidden="1" w:unhideWhenUsed="1"/>
-    <w:lsdException w:name="List Bullet 2" w:semiHidden="1" w:unhideWhenUsed="1"/>
-    <w:lsdException w:name="List Bullet 3" w:semiHidden="1" w:unhideWhenUsed="1"/>
-    <w:lsdException w:name="List Bullet 4" w:semiHidden="1" w:unhideWhenUsed="1"/>
-    <w:lsdException w:name="List Bullet 5" w:semiHidden="1" w:unhideWhenUsed="1"/>
-    <w:lsdException w:name="List Number 2" w:semiHidden="1" w:unhideWhenUsed="1"/>
-    <w:lsdException w:name="List Number 3" w:semiHidden="1" w:unhideWhenUsed="1"/>
-    <w:lsdException w:name="List Number 4" w:semiHidden="1" w:unhideWhenUsed="1"/>
-    <w:lsdException w:name="List Number 5" w:semiHidden="1" w:unhideWhenUsed="1"/>
-    <w:lsdException w:name="Title" w:uiPriority="10" w:qFormat="1"/>
-    <w:lsdException w:name="Closing" w:semiHidden="1" w:unhideWhenUsed="1"/>
-    <w:lsdException w:name="Signature" w:semiHidden="1" w:unhideWhenUsed="1"/>
-    <w:lsdException w:name="Default Paragraph Font" w:semiHidden="1" w:uiPriority="1" w:unhideWhenUsed="1"/>
-    <w:lsdException w:name="Body Text" w:semiHidden="1" w:unhideWhenUsed="1"/>
-    <w:lsdException w:name="Body Text Indent" w:semiHidden="1" w:unhideWhenUsed="1"/>
-    <w:lsdException w:name="List Continue" w:semiHidden="1" w:unhideWhenUsed="1"/>
-    <w:lsdException w:name="List Continue 2" w:semiHidden="1" w:unhideWhenUsed="1"/>
-    <w:lsdException w:name="List Continue 3" w:semiHidden="1" w:unhideWhenUsed="1"/>
-    <w:lsdException w:name="List Continue 4" w:semiHidden="1" w:unhideWhenUsed="1"/>
-    <w:lsdException w:name="List Continue 5" w:semiHidden="1" w:unhideWhenUsed="1"/>
-    <w:lsdException w:name="Message Header" w:semiHidden="1" w:unhideWhenUsed="1"/>
-    <w:lsdException w:name="Subtitle" w:uiPriority="11" w:qFormat="1"/>
-    <w:lsdException w:name="Salutation" w:semiHidden="1" w:unhideWhenUsed="1"/>
-    <w:lsdException w:name="Date" w:semiHidden="1" w:unhideWhenUsed="1"/>
-    <w:lsdException w:name="Body Text First Indent" w:semiHidden="1" w:unhideWhenUsed="1"/>
-    <w:lsdException w:name="Body Text First Indent 2" w:semiHidden="1" w:unhideWhenUsed="1"/>
-    <w:lsdException w:name="Note Heading" w:semiHidden="1" w:unhideWhenUsed="1"/>
-    <w:lsdException w:name="Body Text 2" w:semiHidden="1" w:unhideWhenUsed="1"/>
-    <w:lsdException w:name="Body Text 3" w:semiHidden="1" w:unhideWhenUsed="1"/>
-    <w:lsdException w:name="Body Text Indent 2" w:semiHidden="1" w:unhideWhenUsed="1"/>
-    <w:lsdException w:name="Body Text Indent 3" w:semiHidden="1" w:unhideWhenUsed="1"/>
-    <w:lsdException w:name="Block Text" w:semiHidden="1" w:unhideWhenUsed="1"/>
-    <w:lsdException w:name="Hyperlink" w:semiHidden="1" w:unhideWhenUsed="1"/>
-    <w:lsdException w:name="FollowedHyperlink" w:semiHidden="1" w:unhideWhenUsed="1"/>
-    <w:lsdException w:name="Strong" w:uiPriority="22" w:qFormat="1"/>
-    <w:lsdException w:name="Emphasis" w:uiPriority="20" w:qFormat="1"/>
-    <w:lsdException w:name="Document Map" w:semiHidden="1" w:unhideWhenUsed="1"/>
-    <w:lsdException w:name="Plain Text" w:semiHidden="1" w:unhideWhenUsed="1"/>
-    <w:lsdException w:name="E-mail Signature" w:semiHidden="1" w:unhideWhenUsed="1"/>
-    <w:lsdException w:name="HTML Top of Form" w:semiHidden="1" w:unhideWhenUsed="1"/>
-    <w:lsdException w:name="HTML Bottom of Form" w:semiHidden="1" w:unhideWhenUsed="1"/>
-    <w:lsdException w:name="Normal (Web)" w:semiHidden="1" w:unhideWhenUsed="1"/>
-    <w:lsdException w:name="HTML Acronym" w:semiHidden="1" w:unhideWhenUsed="1"/>
-    <w:lsdException w:name="HTML Address" w:semiHidden="1" w:unhideWhenUsed="1"/>
-    <w:lsdException w:name="HTML Cite" w:semiHidden="1" w:unhideWhenUsed="1"/>
-    <w:lsdException w:name="HTML Code" w:semiHidden="1" w:unhideWhenUsed="1"/>
-    <w:lsdException w:name="HTML Definition" w:semiHidden="1" w:unhideWhenUsed="1"/>
-    <w:lsdException w:name="HTML Keyboard" w:semiHidden="1" w:unhideWhenUsed="1"/>
-    <w:lsdException w:name="HTML Preformatted" w:semiHidden="1" w:unhideWhenUsed="1"/>
-    <w:lsdException w:name="HTML Sample" w:semiHidden="1" w:unhideWhenUsed="1"/>
-    <w:lsdException w:name="HTML Typewriter" w:semiHidden="1" w:unhideWhenUsed="1"/>
-    <w:lsdException w:name="HTML Variable" w:semiHidden="1" w:unhideWhenUsed="1"/>
-    <w:lsdException w:name="Normal Table" w:semiHidden="1" w:unhideWhenUsed="1"/>
-    <w:lsdException w:name="annotation subject" w:semiHidden="1" w:unhideWhenUsed="1"/>
-    <w:lsdException w:name="No List" w:semiHidden="1" w:unhideWhenUsed="1"/>
-    <w:lsdException w:name="Outline List 1" w:semiHidden="1" w:unhideWhenUsed="1"/>
-    <w:lsdException w:name="Outline List 2" w:semiHidden="1" w:unhideWhenUsed="1"/>
-    <w:lsdException w:name="Outline List 3" w:semiHidden="1" w:unhideWhenUsed="1"/>
-    <w:lsdException w:name="Table Simple 1" w:semiHidden="1" w:unhideWhenUsed="1"/>
-    <w:lsdException w:name="Table Simple 2" w:semiHidden="1" w:unhideWhenUsed="1"/>
-    <w:lsdException w:name="Table Simple 3" w:semiHidden="1" w:unhideWhenUsed="1"/>
-    <w:lsdException w:name="Table Classic 1" w:semiHidden="1" w:unhideWhenUsed="1"/>
-    <w:lsdException w:name="Table Classic 2" w:semiHidden="1" w:unhideWhenUsed="1"/>
-    <w:lsdException w:name="Table Classic 3" w:semiHidden="1" w:unhideWhenUsed="1"/>
-    <w:lsdException w:name="Table Classic 4" w:semiHidden="1" w:unhideWhenUsed="1"/>
-    <w:lsdException w:name="Table Colorful 1" w:semiHidden="1" w:unhideWhenUsed="1"/>
-    <w:lsdException w:name="Table Colorful 2" w:semiHidden="1" w:unhideWhenUsed="1"/>
-    <w:lsdException w:name="Table Colorful 3" w:semiHidden="1" w:unhideWhenUsed="1"/>
-    <w:lsdException w:name="Table Columns 1" w:semiHidden="1" w:unhideWhenUsed="1"/>
-    <w:lsdException w:name="Table Columns 2" w:semiHidden="1" w:unhideWhenUsed="1"/>
-    <w:lsdException w:name="Table Columns 3" w:semiHidden="1" w:unhideWhenUsed="1"/>
-    <w:lsdException w:name="Table Columns 4" w:semiHidden="1" w:unhideWhenUsed="1"/>
-    <w:lsdException w:name="Table Columns 5" w:semiHidden="1" w:unhideWhenUsed="1"/>
-    <w:lsdException w:name="Table Grid 1" w:semiHidden="1" w:unhideWhenUsed="1"/>
-    <w:lsdException w:name="Table Grid 2" w:semiHidden="1" w:unhideWhenUsed="1"/>
-    <w:lsdException w:name="Table Grid 3" w:semiHidden="1" w:unhideWhenUsed="1"/>
-    <w:lsdException w:name="Table Grid 4" w:semiHidden="1" w:unhideWhenUsed="1"/>
-    <w:lsdException w:name="Table Grid 5" w:semiHidden="1" w:unhideWhenUsed="1"/>
-    <w:lsdException w:name="Table Grid 6" w:semiHidden="1" w:unhideWhenUsed="1"/>
-    <w:lsdException w:name="Table Grid 7" w:semiHidden="1" w:unhideWhenUsed="1"/>
-    <w:lsdException w:name="Table Grid 8" w:semiHidden="1" w:unhideWhenUsed="1"/>
-    <w:lsdException w:name="Table List 1" w:semiHidden="1" w:unhideWhenUsed="1"/>
-    <w:lsdException w:name="Table List 2" w:semiHidden="1" w:unhideWhenUsed="1"/>
-    <w:lsdException w:name="Table List 3" w:semiHidden="1" w:unhideWhenUsed="1"/>
-    <w:lsdException w:name="Table List 4" w:semiHidden="1" w:unhideWhenUsed="1"/>
-    <w:lsdException w:name="Table List 5" w:semiHidden="1" w:unhideWhenUsed="1"/>
-    <w:lsdException w:name="Table List 6" w:semiHidden="1" w:unhideWhenUsed="1"/>
-    <w:lsdException w:name="Table List 7" w:semiHidden="1" w:unhideWhenUsed="1"/>
-    <w:lsdException w:name="Table List 8" w:semiHidden="1" w:unhideWhenUsed="1"/>
-    <w:lsdException w:name="Table 3D effects 1" w:semiHidden="1" w:unhideWhenUsed="1"/>
-    <w:lsdException w:name="Table 3D effects 2" w:semiHidden="1" w:unhideWhenUsed="1"/>
-    <w:lsdException w:name="Table 3D effects 3" w:semiHidden="1" w:unhideWhenUsed="1"/>
-    <w:lsdException w:name="Table Contemporary" w:semiHidden="1" w:unhideWhenUsed="1"/>
-    <w:lsdException w:name="Table Elegant" w:semiHidden="1" w:unhideWhenUsed="1"/>
-    <w:lsdException w:name="Table Professional" w:semiHidden="1" w:unhideWhenUsed="1"/>
-    <w:lsdException w:name="Table Subtle 1" w:semiHidden="1" w:unhideWhenUsed="1"/>
-    <w:lsdException w:name="Table Subtle 2" w:semiHidden="1" w:unhideWhenUsed="1"/>
-    <w:lsdException w:name="Table Web 1" w:semiHidden="1" w:unhideWhenUsed="1"/>
-    <w:lsdException w:name="Table Web 2" w:semiHidden="1" w:unhideWhenUsed="1"/>
-    <w:lsdException w:name="Table Web 3" w:semiHidden="1" w:unhideWhenUsed="1"/>
-    <w:lsdException w:name="Balloon Text" w:semiHidden="1" w:unhideWhenUsed="1"/>
-    <w:lsdException w:name="Table Grid" w:uiPriority="39"/>
-    <w:lsdException w:name="Table Theme" w:semiHidden="1" w:unhideWhenUsed="1"/>
-    <w:lsdException w:name="Placeholder Text" w:semiHidden="1"/>
-    <w:lsdException w:name="No Spacing" w:uiPriority="1" w:qFormat="1"/>
-    <w:lsdException w:name="Light Shading" w:uiPriority="60"/>
-    <w:lsdException w:name="Light List" w:uiPriority="61"/>
-    <w:lsdException w:name="Light Grid" w:uiPriority="62"/>
-    <w:lsdException w:name="Medium Shading 1" w:uiPriority="63"/>
-    <w:lsdException w:name="Medium Shading 2" w:uiPriority="64"/>
-    <w:lsdException w:name="Medium List 1" w:uiPriority="65"/>
-    <w:lsdException w:name="Medium List 2" w:uiPriority="66"/>
-    <w:lsdException w:name="Medium Grid 1" w:uiPriority="67"/>
-    <w:lsdException w:name="Medium Grid 2" w:uiPriority="68"/>
-    <w:lsdException w:name="Medium Grid 3" w:uiPriority="69"/>
-    <w:lsdException w:name="Dark List" w:uiPriority="70"/>
-    <w:lsdException w:name="Colorful Shading" w:uiPriority="71"/>
-    <w:lsdException w:name="Colorful List" w:uiPriority="72"/>
-    <w:lsdException w:name="Colorful Grid" w:uiPriority="73"/>
-    <w:lsdException w:name="Light Shading Accent 1" w:uiPriority="60"/>
-    <w:lsdException w:name="Light List Accent 1" w:uiPriority="61"/>
-    <w:lsdException w:name="Light Grid Accent 1" w:uiPriority="62"/>
-    <w:lsdException w:name="Medium Shading 1 Accent 1" w:uiPriority="63"/>
-    <w:lsdException w:name="Medium Shading 2 Accent 1" w:uiPriority="64"/>
-    <w:lsdException w:name="Medium List 1 Accent 1" w:uiPriority="65"/>
-    <w:lsdException w:name="Revision" w:semiHidden="1"/>
-    <w:lsdException w:name="List Paragraph" w:uiPriority="34" w:qFormat="1"/>
-    <w:lsdException w:name="Quote" w:uiPriority="29" w:qFormat="1"/>
-    <w:lsdException w:name="Intense Quote" w:uiPriority="30" w:qFormat="1"/>
-    <w:lsdException w:name="Medium List 2 Accent 1" w:uiPriority="66"/>
-    <w:lsdException w:name="Medium Grid 1 Accent 1" w:uiPriority="67"/>
-    <w:lsdException w:name="Medium Grid 2 Accent 1" w:uiPriority="68"/>
-    <w:lsdException w:name="Medium Grid 3 Accent 1" w:uiPriority="69"/>
-    <w:lsdException w:name="Dark List Accent 1" w:uiPriority="70"/>
-    <w:lsdException w:name="Colorful Shading Accent 1" w:uiPriority="71"/>
-    <w:lsdException w:name="Colorful List Accent 1" w:uiPriority="72"/>
-    <w:lsdException w:name="Colorful Grid Accent 1" w:uiPriority="73"/>
-    <w:lsdException w:name="Light Shading Accent 2" w:uiPriority="60"/>
-    <w:lsdException w:name="Light List Accent 2" w:uiPriority="61"/>
-    <w:lsdException w:name="Light Grid Accent 2" w:uiPriority="62"/>
-    <w:lsdException w:name="Medium Shading 1 Accent 2" w:uiPriority="63"/>
-    <w:lsdException w:name="Medium Shading 2 Accent 2" w:uiPriority="64"/>
-    <w:lsdException w:name="Medium List 1 Accent 2" w:uiPriority="65"/>
-    <w:lsdException w:name="Medium List 2 Accent 2" w:uiPriority="66"/>
-    <w:lsdException w:name="Medium Grid 1 Accent 2" w:uiPriority="67"/>
-    <w:lsdException w:name="Medium Grid 2 Accent 2" w:uiPriority="68"/>
-    <w:lsdException w:name="Medium Grid 3 Accent 2" w:uiPriority="69"/>
-    <w:lsdException w:name="Dark List Accent 2" w:uiPriority="70"/>
-    <w:lsdException w:name="Colorful Shading Accent 2" w:uiPriority="71"/>
-    <w:lsdException w:name="Colorful List Accent 2" w:uiPriority="72"/>
-    <w:lsdException w:name="Colorful Grid Accent 2" w:uiPriority="73"/>
-    <w:lsdException w:name="Light Shading Accent 3" w:uiPriority="60"/>
-    <w:lsdException w:name="Light List Accent 3" w:uiPriority="61"/>
-    <w:lsdException w:name="Light Grid Accent 3" w:uiPriority="62"/>
-    <w:lsdException w:name="Medium Shading 1 Accent 3" w:uiPriority="63"/>
-    <w:lsdException w:name="Medium Shading 2 Accent 3" w:uiPriority="64"/>
-    <w:lsdException w:name="Medium List 1 Accent 3" w:uiPriority="65"/>
-    <w:lsdException w:name="Medium List 2 Accent 3" w:uiPriority="66"/>
-    <w:lsdException w:name="Medium Grid 1 Accent 3" w:uiPriority="67"/>
-    <w:lsdException w:name="Medium Grid 2 Accent 3" w:uiPriority="68"/>
-    <w:lsdException w:name="Medium Grid 3 Accent 3" w:uiPriority="69"/>
-    <w:lsdException w:name="Dark List Accent 3" w:uiPriority="70"/>
-    <w:lsdException w:name="Colorful Shading Accent 3" w:uiPriority="71"/>
-    <w:lsdException w:name="Colorful List Accent 3" w:uiPriority="72"/>
-    <w:lsdException w:name="Colorful Grid Accent 3" w:uiPriority="73"/>
-    <w:lsdException w:name="Light Shading Accent 4" w:uiPriority="60"/>
-    <w:lsdException w:name="Light List Accent 4" w:uiPriority="61"/>
-    <w:lsdException w:name="Light Grid Accent 4" w:uiPriority="62"/>
-    <w:lsdException w:name="Medium Shading 1 Accent 4" w:uiPriority="63"/>
-    <w:lsdException w:name="Medium Shading 2 Accent 4" w:uiPriority="64"/>
-    <w:lsdException w:name="Medium List 1 Accent 4" w:uiPriority="65"/>
-    <w:lsdException w:name="Medium List 2 Accent 4" w:uiPriority="66"/>
-    <w:lsdException w:name="Medium Grid 1 Accent 4" w:uiPriority="67"/>
-    <w:lsdException w:name="Medium Grid 2 Accent 4" w:uiPriority="68"/>
-    <w:lsdException w:name="Medium Grid 3 Accent 4" w:uiPriority="69"/>
-    <w:lsdException w:name="Dark List Accent 4" w:uiPriority="70"/>
-    <w:lsdException w:name="Colorful Shading Accent 4" w:uiPriority="71"/>
-    <w:lsdException w:name="Colorful List Accent 4" w:uiPriority="72"/>
-    <w:lsdException w:name="Colorful Grid Accent 4" w:uiPriority="73"/>
-    <w:lsdException w:name="Light Shading Accent 5" w:uiPriority="60"/>
-    <w:lsdException w:name="Light List Accent 5" w:uiPriority="61"/>
-    <w:lsdException w:name="Light Grid Accent 5" w:uiPriority="62"/>
-    <w:lsdException w:name="Medium Shading 1 Accent 5" w:uiPriority="63"/>
-    <w:lsdException w:name="Medium Shading 2 Accent 5" w:uiPriority="64"/>
-    <w:lsdException w:name="Medium List 1 Accent 5" w:uiPriority="65"/>
-    <w:lsdException w:name="Medium List 2 Accent 5" w:uiPriority="66"/>
-    <w:lsdException w:name="Medium Grid 1 Accent 5" w:uiPriority="67"/>
-    <w:lsdException w:name="Medium Grid 2 Accent 5" w:uiPriority="68"/>
-    <w:lsdException w:name="Medium Grid 3 Accent 5" w:uiPriority="69"/>
-    <w:lsdException w:name="Dark List Accent 5" w:uiPriority="70"/>
-    <w:lsdException w:name="Colorful Shading Accent 5" w:uiPriority="71"/>
-    <w:lsdException w:name="Colorful List Accent 5" w:uiPriority="72"/>
-    <w:lsdException w:name="Colorful Grid Accent 5" w:uiPriority="73"/>
-    <w:lsdException w:name="Light Shading Accent 6" w:uiPriority="60"/>
-    <w:lsdException w:name="Light List Accent 6" w:uiPriority="61"/>
-    <w:lsdException w:name="Light Grid Accent 6" w:uiPriority="62"/>
-    <w:lsdException w:name="Medium Shading 1 Accent 6" w:uiPriority="63"/>
-    <w:lsdException w:name="Medium Shading 2 Accent 6" w:uiPriority="64"/>
-    <w:lsdException w:name="Medium List 1 Accent 6" w:uiPriority="65"/>
-    <w:lsdException w:name="Medium List 2 Accent 6" w:uiPriority="66"/>
-    <w:lsdException w:name="Medium Grid 1 Accent 6" w:uiPriority="67"/>
-    <w:lsdException w:name="Medium Grid 2 Accent 6" w:uiPriority="68"/>
-    <w:lsdException w:name="Medium Grid 3 Accent 6" w:uiPriority="69"/>
-    <w:lsdException w:name="Dark List Accent 6" w:uiPriority="70"/>
-    <w:lsdException w:name="Colorful Shading Accent 6" w:uiPriority="71"/>
-    <w:lsdException w:name="Colorful List Accent 6" w:uiPriority="72"/>
-    <w:lsdException w:name="Colorful Grid Accent 6" w:uiPriority="73"/>
-    <w:lsdException w:name="Subtle Emphasis" w:uiPriority="19" w:qFormat="1"/>
-    <w:lsdException w:name="Intense Emphasis" w:uiPriority="21" w:qFormat="1"/>
-    <w:lsdException w:name="Subtle Reference" w:uiPriority="31" w:qFormat="1"/>
-    <w:lsdException w:name="Intense Reference" w:uiPriority="32" w:qFormat="1"/>
-    <w:lsdException w:name="Book Title" w:uiPriority="33" w:qFormat="1"/>
-    <w:lsdException w:name="Bibliography" w:semiHidden="1" w:uiPriority="37" w:unhideWhenUsed="1"/>
-    <w:lsdException w:name="TOC Heading" w:semiHidden="1" w:uiPriority="39" w:unhideWhenUsed="1" w:qFormat="1"/>
-    <w:lsdException w:name="Plain Table 1" w:uiPriority="41"/>
-    <w:lsdException w:name="Plain Table 2" w:uiPriority="42"/>
-    <w:lsdException w:name="Plain Table 3" w:uiPriority="43"/>
-    <w:lsdException w:name="Plain Table 4" w:uiPriority="44"/>
-    <w:lsdException w:name="Plain Table 5" w:uiPriority="45"/>
-    <w:lsdException w:name="Grid Table Light" w:uiPriority="40"/>
-    <w:lsdException w:name="Grid Table 1 Light" w:uiPriority="46"/>
-    <w:lsdException w:name="Grid Table 2" w:uiPriority="47"/>
-    <w:lsdException w:name="Grid Table 3" w:uiPriority="48"/>
-    <w:lsdException w:name="Grid Table 4" w:uiPriority="49"/>
-    <w:lsdException w:name="Grid Table 5 Dark" w:uiPriority="50"/>
-    <w:lsdException w:name="Grid Table 6 Colorful" w:uiPriority="51"/>
-    <w:lsdException w:name="Grid Table 7 Colorful" w:uiPriority="52"/>
-    <w:lsdException w:name="Grid Table 1 Light Accent 1" w:uiPriority="46"/>
-    <w:lsdException w:name="Grid Table 2 Accent 1" w:uiPriority="47"/>
-    <w:lsdException w:name="Grid Table 3 Accent 1" w:uiPriority="48"/>
-    <w:lsdException w:name="Grid Table 4 Accent 1" w:uiPriority="49"/>
-    <w:lsdException w:name="Grid Table 5 Dark Accent 1" w:uiPriority="50"/>
-    <w:lsdException w:name="Grid Table 6 Colorful Accent 1" w:uiPriority="51"/>
-    <w:lsdException w:name="Grid Table 7 Colorful Accent 1" w:uiPriority="52"/>
-    <w:lsdException w:name="Grid Table 1 Light Accent 2" w:uiPriority="46"/>
-    <w:lsdException w:name="Grid Table 2 Accent 2" w:uiPriority="47"/>
-    <w:lsdException w:name="Grid Table 3 Accent 2" w:uiPriority="48"/>
-    <w:lsdException w:name="Grid Table 4 Accent 2" w:uiPriority="49"/>
-    <w:lsdException w:name="Grid Table 5 Dark Accent 2" w:uiPriority="50"/>
-    <w:lsdException w:name="Grid Table 6 Colorful Accent 2" w:uiPriority="51"/>
-    <w:lsdException w:name="Grid Table 7 Colorful Accent 2" w:uiPriority="52"/>
-    <w:lsdException w:name="Grid Table 1 Light Accent 3" w:uiPriority="46"/>
-    <w:lsdException w:name="Grid Table 2 Accent 3" w:uiPriority="47"/>
-    <w:lsdException w:name="Grid Table 3 Accent 3" w:uiPriority="48"/>
-    <w:lsdException w:name="Grid Table 4 Accent 3" w:uiPriority="49"/>
-    <w:lsdException w:name="Grid Table 5 Dark Accent 3" w:uiPriority="50"/>
-    <w:lsdException w:name="Grid Table 6 Colorful Accent 3" w:uiPriority="51"/>
-    <w:lsdException w:name="Grid Table 7 Colorful Accent 3" w:uiPriority="52"/>
-    <w:lsdException w:name="Grid Table 1 Light Accent 4" w:uiPriority="46"/>
-    <w:lsdException w:name="Grid Table 2 Accent 4" w:uiPriority="47"/>
-    <w:lsdException w:name="Grid Table 3 Accent 4" w:uiPriority="48"/>
-    <w:lsdException w:name="Grid Table 4 Accent 4" w:uiPriority="49"/>
-    <w:lsdException w:name="Grid Table 5 Dark Accent 4" w:uiPriority="50"/>
-    <w:lsdException w:name="Grid Table 6 Colorful Accent 4" w:uiPriority="51"/>
-    <w:lsdException w:name="Grid Table 7 Colorful Accent 4" w:uiPriority="52"/>
-    <w:lsdException w:name="Grid Table 1 Light Accent 5" w:uiPriority="46"/>
-    <w:lsdException w:name="Grid Table 2 Accent 5" w:uiPriority="47"/>
-    <w:lsdException w:name="Grid Table 3 Accent 5" w:uiPriority="48"/>
-    <w:lsdException w:name="Grid Table 4 Accent 5" w:uiPriority="49"/>
-    <w:lsdException w:name="Grid Table 5 Dark Accent 5" w:uiPriority="50"/>
-    <w:lsdException w:name="Grid Table 6 Colorful Accent 5" w:uiPriority="51"/>
-    <w:lsdException w:name="Grid Table 7 Colorful Accent 5" w:uiPriority="52"/>
-    <w:lsdException w:name="Grid Table 1 Light Accent 6" w:uiPriority="46"/>
-    <w:lsdException w:name="Grid Table 2 Accent 6" w:uiPriority="47"/>
-    <w:lsdException w:name="Grid Table 3 Accent 6" w:uiPriority="48"/>
-    <w:lsdException w:name="Grid Table 4 Accent 6" w:uiPriority="49"/>
-    <w:lsdException w:name="Grid Table 5 Dark Accent 6" w:uiPriority="50"/>
-    <w:lsdException w:name="Grid Table 6 Colorful Accent 6" w:uiPriority="51"/>
-    <w:lsdException w:name="Grid Table 7 Colorful Accent 6" w:uiPriority="52"/>
-    <w:lsdException w:name="List Table 1 Light" w:uiPriority="46"/>
-    <w:lsdException w:name="List Table 2" w:uiPriority="47"/>
-    <w:lsdException w:name="List Table 3" w:uiPriority="48"/>
-    <w:lsdException w:name="List Table 4" w:uiPriority="49"/>
-    <w:lsdException w:name="List Table 5 Dark" w:uiPriority="50"/>
-    <w:lsdException w:name="List Table 6 Colorful" w:uiPriority="51"/>
-    <w:lsdException w:name="List Table 7 Colorful" w:uiPriority="52"/>
-    <w:lsdException w:name="List Table 1 Light Accent 1" w:uiPriority="46"/>
-    <w:lsdException w:name="List Table 2 Accent 1" w:uiPriority="47"/>
-    <w:lsdException w:name="List Table 3 Accent 1" w:uiPriority="48"/>
-    <w:lsdException w:name="List Table 4 Accent 1" w:uiPriority="49"/>
-    <w:lsdException w:name="List Table 5 Dark Accent 1" w:uiPriority="50"/>
-    <w:lsdException w:name="List Table 6 Colorful Accent 1" w:uiPriority="51"/>
-    <w:lsdException w:name="List Table 7 Colorful Accent 1" w:uiPriority="52"/>
-    <w:lsdException w:name="List Table 1 Light Accent 2" w:uiPriority="46"/>
-    <w:lsdException w:name="List Table 2 Accent 2" w:uiPriority="47"/>
-    <w:lsdException w:name="List Table 3 Accent 2" w:uiPriority="48"/>
-    <w:lsdException w:name="List Table 4 Accent 2" w:uiPriority="49"/>
-    <w:lsdException w:name="List Table 5 Dark Accent 2" w:uiPriority="50"/>
-    <w:lsdException w:name="List Table 6 Colorful Accent 2" w:uiPriority="51"/>
-    <w:lsdException w:name="List Table 7 Colorful Accent 2" w:uiPriority="52"/>
-    <w:lsdException w:name="List Table 1 Light Accent 3" w:uiPriority="46"/>
-    <w:lsdException w:name="List Table 2 Accent 3" w:uiPriority="47"/>
-    <w:lsdException w:name="List Table 3 Accent 3" w:uiPriority="48"/>
-    <w:lsdException w:name="List Table 4 Accent 3" w:uiPriority="49"/>
-    <w:lsdException w:name="List Table 5 Dark Accent 3" w:uiPriority="50"/>
-    <w:lsdException w:name="List Table 6 Colorful Accent 3" w:uiPriority="51"/>
-    <w:lsdException w:name="List Table 7 Colorful Accent 3" w:uiPriority="52"/>
-    <w:lsdException w:name="List Table 1 Light Accent 4" w:uiPriority="46"/>
-    <w:lsdException w:name="List Table 2 Accent 4" w:uiPriority="47"/>
-    <w:lsdException w:name="List Table 3 Accent 4" w:uiPriority="48"/>
-    <w:lsdException w:name="List Table 4 Accent 4" w:uiPriority="49"/>
-    <w:lsdException w:name="List Table 5 Dark Accent 4" w:uiPriority="50"/>
-    <w:lsdException w:name="List Table 6 Colorful Accent 4" w:uiPriority="51"/>
-    <w:lsdException w:name="List Table 7 Colorful Accent 4" w:uiPriority="52"/>
-    <w:lsdException w:name="List Table 1 Light Accent 5" w:uiPriority="46"/>
-    <w:lsdException w:name="List Table 2 Accent 5" w:uiPriority="47"/>
-    <w:lsdException w:name="List Table 3 Accent 5" w:uiPriority="48"/>
-    <w:lsdException w:name="List Table 4 Accent 5" w:uiPriority="49"/>
-    <w:lsdException w:name="List Table 5 Dark Accent 5" w:uiPriority="50"/>
-    <w:lsdException w:name="List Table 6 Colorful Accent 5" w:uiPriority="51"/>
-    <w:lsdException w:name="List Table 7 Colorful Accent 5" w:uiPriority="52"/>
-    <w:lsdException w:name="List Table 1 Light Accent 6" w:uiPriority="46"/>
-    <w:lsdException w:name="List Table 2 Accent 6" w:uiPriority="47"/>
-    <w:lsdException w:name="List Table 3 Accent 6" w:uiPriority="48"/>
-    <w:lsdException w:name="List Table 4 Accent 6" w:uiPriority="49"/>
-    <w:lsdException w:name="List Table 5 Dark Accent 6" w:uiPriority="50"/>
-    <w:lsdException w:name="List Table 6 Colorful Accent 6" w:uiPriority="51"/>
-    <w:lsdException w:name="List Table 7 Colorful Accent 6" w:uiPriority="52"/>
+  <w:latentStyles w:defLockedState="0" w:defUIPriority="99" w:defSemiHidden="1" w:defUnhideWhenUsed="1" w:defQFormat="0" w:count="267">
+    <w:lsdException w:name="Normal" w:semiHidden="0" w:uiPriority="0" w:unhideWhenUsed="0" w:qFormat="1"/>
+    <w:lsdException w:name="heading 1" w:semiHidden="0" w:uiPriority="9" w:unhideWhenUsed="0" w:qFormat="1"/>
+    <w:lsdException w:name="heading 2" w:uiPriority="9" w:qFormat="1"/>
+    <w:lsdException w:name="heading 3" w:uiPriority="9" w:qFormat="1"/>
+    <w:lsdException w:name="heading 4" w:uiPriority="9" w:qFormat="1"/>
+    <w:lsdException w:name="heading 5" w:uiPriority="9" w:qFormat="1"/>
+    <w:lsdException w:name="heading 6" w:uiPriority="9" w:qFormat="1"/>
+    <w:lsdException w:name="heading 7" w:uiPriority="9" w:qFormat="1"/>
+    <w:lsdException w:name="heading 8" w:uiPriority="9" w:qFormat="1"/>
+    <w:lsdException w:name="heading 9" w:uiPriority="9" w:qFormat="1"/>
+    <w:lsdException w:name="toc 1" w:uiPriority="39"/>
+    <w:lsdException w:name="toc 2" w:uiPriority="39"/>
+    <w:lsdException w:name="toc 3" w:uiPriority="39"/>
+    <w:lsdException w:name="toc 4" w:uiPriority="39"/>
+    <w:lsdException w:name="toc 5" w:uiPriority="39"/>
+    <w:lsdException w:name="toc 6" w:uiPriority="39"/>
+    <w:lsdException w:name="toc 7" w:uiPriority="39"/>
+    <w:lsdException w:name="toc 8" w:uiPriority="39"/>
+    <w:lsdException w:name="toc 9" w:uiPriority="39"/>
+    <w:lsdException w:name="caption" w:uiPriority="35" w:qFormat="1"/>
+    <w:lsdException w:name="Title" w:semiHidden="0" w:uiPriority="10" w:unhideWhenUsed="0" w:qFormat="1"/>
+    <w:lsdException w:name="Default Paragraph Font" w:uiPriority="1"/>
+    <w:lsdException w:name="Subtitle" w:semiHidden="0" w:uiPriority="11" w:unhideWhenUsed="0" w:qFormat="1"/>
+    <w:lsdException w:name="Strong" w:semiHidden="0" w:uiPriority="22" w:unhideWhenUsed="0" w:qFormat="1"/>
+    <w:lsdException w:name="Emphasis" w:semiHidden="0" w:uiPriority="20" w:unhideWhenUsed="0" w:qFormat="1"/>
+    <w:lsdException w:name="Table Grid" w:semiHidden="0" w:uiPriority="39" w:unhideWhenUsed="0"/>
+    <w:lsdException w:name="Placeholder Text" w:unhideWhenUsed="0"/>
+    <w:lsdException w:name="No Spacing" w:semiHidden="0" w:uiPriority="1" w:unhideWhenUsed="0" w:qFormat="1"/>
+    <w:lsdException w:name="Light Shading" w:semiHidden="0" w:uiPriority="60" w:unhideWhenUsed="0"/>
+    <w:lsdException w:name="Light List" w:semiHidden="0" w:uiPriority="61" w:unhideWhenUsed="0"/>
+    <w:lsdException w:name="Light Grid" w:semiHidden="0" w:uiPriority="62" w:unhideWhenUsed="0"/>
+    <w:lsdException w:name="Medium Shading 1" w:semiHidden="0" w:uiPriority="63" w:unhideWhenUsed="0"/>
+    <w:lsdException w:name="Medium Shading 2" w:semiHidden="0" w:uiPriority="64" w:unhideWhenUsed="0"/>
+    <w:lsdException w:name="Medium List 1" w:semiHidden="0" w:uiPriority="65" w:unhideWhenUsed="0"/>
+    <w:lsdException w:name="Medium List 2" w:semiHidden="0" w:uiPriority="66" w:unhideWhenUsed="0"/>
+    <w:lsdException w:name="Medium Grid 1" w:semiHidden="0" w:uiPriority="67" w:unhideWhenUsed="0"/>
+    <w:lsdException w:name="Medium Grid 2" w:semiHidden="0" w:uiPriority="68" w:unhideWhenUsed="0"/>
+    <w:lsdException w:name="Medium Grid 3" w:semiHidden="0" w:uiPriority="69" w:unhideWhenUsed="0"/>
+    <w:lsdException w:name="Dark List" w:semiHidden="0" w:uiPriority="70" w:unhideWhenUsed="0"/>
+    <w:lsdException w:name="Colorful Shading" w:semiHidden="0" w:uiPriority="71" w:unhideWhenUsed="0"/>
+    <w:lsdException w:name="Colorful List" w:semiHidden="0" w:uiPriority="72" w:unhideWhenUsed="0"/>
+    <w:lsdException w:name="Colorful Grid" w:semiHidden="0" w:uiPriority="73" w:unhideWhenUsed="0"/>
+    <w:lsdException w:name="Light Shading Accent 1" w:semiHidden="0" w:uiPriority="60" w:unhideWhenUsed="0"/>
+    <w:lsdException w:name="Light List Accent 1" w:semiHidden="0" w:uiPriority="61" w:unhideWhenUsed="0"/>
+    <w:lsdException w:name="Light Grid Accent 1" w:semiHidden="0" w:uiPriority="62" w:unhideWhenUsed="0"/>
+    <w:lsdException w:name="Medium Shading 1 Accent 1" w:semiHidden="0" w:uiPriority="63" w:unhideWhenUsed="0"/>
+    <w:lsdException w:name="Medium Shading 2 Accent 1" w:semiHidden="0" w:uiPriority="64" w:unhideWhenUsed="0"/>
+    <w:lsdException w:name="Medium List 1 Accent 1" w:semiHidden="0" w:uiPriority="65" w:unhideWhenUsed="0"/>
+    <w:lsdException w:name="Revision" w:unhideWhenUsed="0"/>
+    <w:lsdException w:name="List Paragraph" w:semiHidden="0" w:uiPriority="34" w:unhideWhenUsed="0" w:qFormat="1"/>
+    <w:lsdException w:name="Quote" w:semiHidden="0" w:uiPriority="29" w:unhideWhenUsed="0" w:qFormat="1"/>
+    <w:lsdException w:name="Intense Quote" w:semiHidden="0" w:uiPriority="30" w:unhideWhenUsed="0" w:qFormat="1"/>
+    <w:lsdException w:name="Medium List 2 Accent 1" w:semiHidden="0" w:uiPriority="66" w:unhideWhenUsed="0"/>
+    <w:lsdException w:name="Medium Grid 1 Accent 1" w:semiHidden="0" w:uiPriority="67" w:unhideWhenUsed="0"/>
+    <w:lsdException w:name="Medium Grid 2 Accent 1" w:semiHidden="0" w:uiPriority="68" w:unhideWhenUsed="0"/>
+    <w:lsdException w:name="Medium Grid 3 Accent 1" w:semiHidden="0" w:uiPriority="69" w:unhideWhenUsed="0"/>
+    <w:lsdException w:name="Dark List Accent 1" w:semiHidden="0" w:uiPriority="70" w:unhideWhenUsed="0"/>
+    <w:lsdException w:name="Colorful Shading Accent 1" w:semiHidden="0" w:uiPriority="71" w:unhideWhenUsed="0"/>
+    <w:lsdException w:name="Colorful List Accent 1" w:semiHidden="0" w:uiPriority="72" w:unhideWhenUsed="0"/>
+    <w:lsdException w:name="Colorful Grid Accent 1" w:semiHidden="0" w:uiPriority="73" w:unhideWhenUsed="0"/>
+    <w:lsdException w:name="Light Shading Accent 2" w:semiHidden="0" w:uiPriority="60" w:unhideWhenUsed="0"/>
+    <w:lsdException w:name="Light List Accent 2" w:semiHidden="0" w:uiPriority="61" w:unhideWhenUsed="0"/>
+    <w:lsdException w:name="Light Grid Accent 2" w:semiHidden="0" w:uiPriority="62" w:unhideWhenUsed="0"/>
+    <w:lsdException w:name="Medium Shading 1 Accent 2" w:semiHidden="0" w:uiPriority="63" w:unhideWhenUsed="0"/>
+    <w:lsdException w:name="Medium Shading 2 Accent 2" w:semiHidden="0" w:uiPriority="64" w:unhideWhenUsed="0"/>
+    <w:lsdException w:name="Medium List 1 Accent 2" w:semiHidden="0" w:uiPriority="65" w:unhideWhenUsed="0"/>
+    <w:lsdException w:name="Medium List 2 Accent 2" w:semiHidden="0" w:uiPriority="66" w:unhideWhenUsed="0"/>
+    <w:lsdException w:name="Medium Grid 1 Accent 2" w:semiHidden="0" w:uiPriority="67" w:unhideWhenUsed="0"/>
+    <w:lsdException w:name="Medium Grid 2 Accent 2" w:semiHidden="0" w:uiPriority="68" w:unhideWhenUsed="0"/>
+    <w:lsdException w:name="Medium Grid 3 Accent 2" w:semiHidden="0" w:uiPriority="69" w:unhideWhenUsed="0"/>
+    <w:lsdException w:name="Dark List Accent 2" w:semiHidden="0" w:uiPriority="70" w:unhideWhenUsed="0"/>
+    <w:lsdException w:name="Colorful Shading Accent 2" w:semiHidden="0" w:uiPriority="71" w:unhideWhenUsed="0"/>
+    <w:lsdException w:name="Colorful List Accent 2" w:semiHidden="0" w:uiPriority="72" w:unhideWhenUsed="0"/>
+    <w:lsdException w:name="Colorful Grid Accent 2" w:semiHidden="0" w:uiPriority="73" w:unhideWhenUsed="0"/>
+    <w:lsdException w:name="Light Shading Accent 3" w:semiHidden="0" w:uiPriority="60" w:unhideWhenUsed="0"/>
+    <w:lsdException w:name="Light List Accent 3" w:semiHidden="0" w:uiPriority="61" w:unhideWhenUsed="0"/>
+    <w:lsdException w:name="Light Grid Accent 3" w:semiHidden="0" w:uiPriority="62" w:unhideWhenUsed="0"/>
+    <w:lsdException w:name="Medium Shading 1 Accent 3" w:semiHidden="0" w:uiPriority="63" w:unhideWhenUsed="0"/>
+    <w:lsdException w:name="Medium Shading 2 Accent 3" w:semiHidden="0" w:uiPriority="64" w:unhideWhenUsed="0"/>
+    <w:lsdException w:name="Medium List 1 Accent 3" w:semiHidden="0" w:uiPriority="65" w:unhideWhenUsed="0"/>
+    <w:lsdException w:name="Medium List 2 Accent 3" w:semiHidden="0" w:uiPriority="66" w:unhideWhenUsed="0"/>
+    <w:lsdException w:name="Medium Grid 1 Accent 3" w:semiHidden="0" w:uiPriority="67" w:unhideWhenUsed="0"/>
+    <w:lsdException w:name="Medium Grid 2 Accent 3" w:semiHidden="0" w:uiPriority="68" w:unhideWhenUsed="0"/>
+    <w:lsdException w:name="Medium Grid 3 Accent 3" w:semiHidden="0" w:uiPriority="69" w:unhideWhenUsed="0"/>
+    <w:lsdException w:name="Dark List Accent 3" w:semiHidden="0" w:uiPriority="70" w:unhideWhenUsed="0"/>
+    <w:lsdException w:name="Colorful Shading Accent 3" w:semiHidden="0" w:uiPriority="71" w:unhideWhenUsed="0"/>
+    <w:lsdException w:name="Colorful List Accent 3" w:semiHidden="0" w:uiPriority="72" w:unhideWhenUsed="0"/>
+    <w:lsdException w:name="Colorful Grid Accent 3" w:semiHidden="0" w:uiPriority="73" w:unhideWhenUsed="0"/>
+    <w:lsdException w:name="Light Shading Accent 4" w:semiHidden="0" w:uiPriority="60" w:unhideWhenUsed="0"/>
+    <w:lsdException w:name="Light List Accent 4" w:semiHidden="0" w:uiPriority="61" w:unhideWhenUsed="0"/>
+    <w:lsdException w:name="Light Grid Accent 4" w:semiHidden="0" w:uiPriority="62" w:unhideWhenUsed="0"/>
+    <w:lsdException w:name="Medium Shading 1 Accent 4" w:semiHidden="0" w:uiPriority="63" w:unhideWhenUsed="0"/>
+    <w:lsdException w:name="Medium Shading 2 Accent 4" w:semiHidden="0" w:uiPriority="64" w:unhideWhenUsed="0"/>
+    <w:lsdException w:name="Medium List 1 Accent 4" w:semiHidden="0" w:uiPriority="65" w:unhideWhenUsed="0"/>
+    <w:lsdException w:name="Medium List 2 Accent 4" w:semiHidden="0" w:uiPriority="66" w:unhideWhenUsed="0"/>
+    <w:lsdException w:name="Medium Grid 1 Accent 4" w:semiHidden="0" w:uiPriority="67" w:unhideWhenUsed="0"/>
+    <w:lsdException w:name="Medium Grid 2 Accent 4" w:semiHidden="0" w:uiPriority="68" w:unhideWhenUsed="0"/>
+    <w:lsdException w:name="Medium Grid 3 Accent 4" w:semiHidden="0" w:uiPriority="69" w:unhideWhenUsed="0"/>
+    <w:lsdException w:name="Dark List Accent 4" w:semiHidden="0" w:uiPriority="70" w:unhideWhenUsed="0"/>
+    <w:lsdException w:name="Colorful Shading Accent 4" w:semiHidden="0" w:uiPriority="71" w:unhideWhenUsed="0"/>
+    <w:lsdException w:name="Colorful List Accent 4" w:semiHidden="0" w:uiPriority="72" w:unhideWhenUsed="0"/>
+    <w:lsdException w:name="Colorful Grid Accent 4" w:semiHidden="0" w:uiPriority="73" w:unhideWhenUsed="0"/>
+    <w:lsdException w:name="Light Shading Accent 5" w:semiHidden="0" w:uiPriority="60" w:unhideWhenUsed="0"/>
+    <w:lsdException w:name="Light List Accent 5" w:semiHidden="0" w:uiPriority="61" w:unhideWhenUsed="0"/>
+    <w:lsdException w:name="Light Grid Accent 5" w:semiHidden="0" w:uiPriority="62" w:unhideWhenUsed="0"/>
+    <w:lsdException w:name="Medium Shading 1 Accent 5" w:semiHidden="0" w:uiPriority="63" w:unhideWhenUsed="0"/>
+    <w:lsdException w:name="Medium Shading 2 Accent 5" w:semiHidden="0" w:uiPriority="64" w:unhideWhenUsed="0"/>
+    <w:lsdException w:name="Medium List 1 Accent 5" w:semiHidden="0" w:uiPriority="65" w:unhideWhenUsed="0"/>
+    <w:lsdException w:name="Medium List 2 Accent 5" w:semiHidden="0" w:uiPriority="66" w:unhideWhenUsed="0"/>
+    <w:lsdException w:name="Medium Grid 1 Accent 5" w:semiHidden="0" w:uiPriority="67" w:unhideWhenUsed="0"/>
+    <w:lsdException w:name="Medium Grid 2 Accent 5" w:semiHidden="0" w:uiPriority="68" w:unhideWhenUsed="0"/>
+    <w:lsdException w:name="Medium Grid 3 Accent 5" w:semiHidden="0" w:uiPriority="69" w:unhideWhenUsed="0"/>
+    <w:lsdException w:name="Dark List Accent 5" w:semiHidden="0" w:uiPriority="70" w:unhideWhenUsed="0"/>
+    <w:lsdException w:name="Colorful Shading Accent 5" w:semiHidden="0" w:uiPriority="71" w:unhideWhenUsed="0"/>
+    <w:lsdException w:name="Colorful List Accent 5" w:semiHidden="0" w:uiPriority="72" w:unhideWhenUsed="0"/>
+    <w:lsdException w:name="Colorful Grid Accent 5" w:semiHidden="0" w:uiPriority="73" w:unhideWhenUsed="0"/>
+    <w:lsdException w:name="Light Shading Accent 6" w:semiHidden="0" w:uiPriority="60" w:unhideWhenUsed="0"/>
+    <w:lsdException w:name="Light List Accent 6" w:semiHidden="0" w:uiPriority="61" w:unhideWhenUsed="0"/>
+    <w:lsdException w:name="Light Grid Accent 6" w:semiHidden="0" w:uiPriority="62" w:unhideWhenUsed="0"/>
+    <w:lsdException w:name="Medium Shading 1 Accent 6" w:semiHidden="0" w:uiPriority="63" w:unhideWhenUsed="0"/>
+    <w:lsdException w:name="Medium Shading 2 Accent 6" w:semiHidden="0" w:uiPriority="64" w:unhideWhenUsed="0"/>
+    <w:lsdException w:name="Medium List 1 Accent 6" w:semiHidden="0" w:uiPriority="65" w:unhideWhenUsed="0"/>
+    <w:lsdException w:name="Medium List 2 Accent 6" w:semiHidden="0" w:uiPriority="66" w:unhideWhenUsed="0"/>
+    <w:lsdException w:name="Medium Grid 1 Accent 6" w:semiHidden="0" w:uiPriority="67" w:unhideWhenUsed="0"/>
+    <w:lsdException w:name="Medium Grid 2 Accent 6" w:semiHidden="0" w:uiPriority="68" w:unhideWhenUsed="0"/>
+    <w:lsdException w:name="Medium Grid 3 Accent 6" w:semiHidden="0" w:uiPriority="69" w:unhideWhenUsed="0"/>
+    <w:lsdException w:name="Dark List Accent 6" w:semiHidden="0" w:uiPriority="70" w:unhideWhenUsed="0"/>
+    <w:lsdException w:name="Colorful Shading Accent 6" w:semiHidden="0" w:uiPriority="71" w:unhideWhenUsed="0"/>
+    <w:lsdException w:name="Colorful List Accent 6" w:semiHidden="0" w:uiPriority="72" w:unhideWhenUsed="0"/>
+    <w:lsdException w:name="Colorful Grid Accent 6" w:semiHidden="0" w:uiPriority="73" w:unhideWhenUsed="0"/>
+    <w:lsdException w:name="Subtle Emphasis" w:semiHidden="0" w:uiPriority="19" w:unhideWhenUsed="0" w:qFormat="1"/>
+    <w:lsdException w:name="Intense Emphasis" w:semiHidden="0" w:uiPriority="21" w:unhideWhenUsed="0" w:qFormat="1"/>
+    <w:lsdException w:name="Subtle Reference" w:semiHidden="0" w:uiPriority="31" w:unhideWhenUsed="0" w:qFormat="1"/>
+    <w:lsdException w:name="Intense Reference" w:semiHidden="0" w:uiPriority="32" w:unhideWhenUsed="0" w:qFormat="1"/>
+    <w:lsdException w:name="Book Title" w:semiHidden="0" w:uiPriority="33" w:unhideWhenUsed="0" w:qFormat="1"/>
+    <w:lsdException w:name="Bibliography" w:uiPriority="37"/>
+    <w:lsdException w:name="TOC Heading" w:uiPriority="39" w:qFormat="1"/>
+  </w:latentStyles>
+  <w:style w:type="paragraph" w:default="1" w:styleId="Normal">
+    <w:name w:val="Normal"/>
+    <w:qFormat/>
+    <w:pPr>
+      <w:keepNext/>
+      <w:spacing w:line="276" w:lineRule="auto"/>
+    </w:pPr>
+  </w:style>
+  <w:style w:type="paragraph" w:styleId="Ttulo1">
+    <w:name w:val="heading 1"/>
+    <w:basedOn w:val="LO-normal"/>
+    <w:next w:val="Normal"/>
+    <w:qFormat/>
+    <w:pPr>
+      <w:keepNext/>
+      <w:keepLines/>
+      <w:spacing w:before="200"/>
+      <w:contextualSpacing/>
+      <w:outlineLvl w:val="0"/>
+    </w:pPr>
+    <w:rPr>
+      <w:rFonts w:ascii="Trebuchet MS" w:eastAsia="Trebuchet MS" w:hAnsi="Trebuchet MS" w:cs="Trebuchet MS"/>
+      <w:sz w:val="32"/>
+      <w:szCs w:val="32"/>
+    </w:rPr>
+  </w:style>
+  <w:style w:type="paragraph" w:styleId="Ttulo2">
+    <w:name w:val="heading 2"/>
+    <w:basedOn w:val="LO-normal"/>
+    <w:next w:val="Normal"/>
+    <w:qFormat/>
+    <w:pPr>
+      <w:keepNext/>
+      <w:keepLines/>
+      <w:spacing w:before="200"/>
+      <w:contextualSpacing/>
+      <w:outlineLvl w:val="1"/>
+    </w:pPr>
+    <w:rPr>
+      <w:rFonts w:ascii="Trebuchet MS" w:eastAsia="Trebuchet MS" w:hAnsi="Trebuchet MS" w:cs="Trebuchet MS"/>
+      <w:b/>
+      <w:sz w:val="26"/>
+      <w:szCs w:val="26"/>
+    </w:rPr>
+  </w:style>
+  <w:style w:type="paragraph" w:styleId="Ttulo3">
+    <w:name w:val="heading 3"/>
+    <w:basedOn w:val="LO-normal"/>
+    <w:next w:val="Normal"/>
+    <w:qFormat/>
+    <w:pPr>
+      <w:keepNext/>
+      <w:keepLines/>
+      <w:spacing w:before="160"/>
+      <w:contextualSpacing/>
+      <w:outlineLvl w:val="2"/>
+    </w:pPr>
+    <w:rPr>
+      <w:rFonts w:ascii="Trebuchet MS" w:eastAsia="Trebuchet MS" w:hAnsi="Trebuchet MS" w:cs="Trebuchet MS"/>
+      <w:b/>
+      <w:color w:val="666666"/>
+      <w:sz w:val="24"/>
+      <w:szCs w:val="24"/>
+    </w:rPr>
+  </w:style>
+  <w:style w:type="paragraph" w:styleId="Ttulo4">
+    <w:name w:val="heading 4"/>
+    <w:basedOn w:val="LO-normal"/>
+    <w:next w:val="Normal"/>
+    <w:qFormat/>
+    <w:pPr>
+      <w:keepNext/>
+      <w:keepLines/>
+      <w:spacing w:before="160"/>
+      <w:contextualSpacing/>
+      <w:outlineLvl w:val="3"/>
+    </w:pPr>
+    <w:rPr>
+      <w:rFonts w:ascii="Trebuchet MS" w:eastAsia="Trebuchet MS" w:hAnsi="Trebuchet MS" w:cs="Trebuchet MS"/>
+      <w:color w:val="666666"/>
+      <w:u w:val="single"/>
+    </w:rPr>
+  </w:style>
+  <w:style w:type="paragraph" w:styleId="Ttulo5">
+    <w:name w:val="heading 5"/>
+    <w:basedOn w:val="LO-normal"/>
+    <w:next w:val="Normal"/>
+    <w:qFormat/>
+    <w:pPr>
+      <w:keepNext/>
+      <w:keepLines/>
+      <w:spacing w:before="160"/>
+      <w:contextualSpacing/>
+      <w:outlineLvl w:val="4"/>
+    </w:pPr>
+    <w:rPr>
+      <w:rFonts w:ascii="Trebuchet MS" w:eastAsia="Trebuchet MS" w:hAnsi="Trebuchet MS" w:cs="Trebuchet MS"/>
+      <w:color w:val="666666"/>
+    </w:rPr>
+  </w:style>
+  <w:style w:type="paragraph" w:styleId="Ttulo6">
+    <w:name w:val="heading 6"/>
+    <w:basedOn w:val="LO-normal"/>
+    <w:next w:val="Normal"/>
+    <w:qFormat/>
+    <w:pPr>
+      <w:keepNext/>
+      <w:keepLines/>
+      <w:spacing w:before="160"/>
+      <w:contextualSpacing/>
+      <w:outlineLvl w:val="5"/>
+    </w:pPr>
+    <w:rPr>
+      <w:rFonts w:ascii="Trebuchet MS" w:eastAsia="Trebuchet MS" w:hAnsi="Trebuchet MS" w:cs="Trebuchet MS"/>
+      <w:i/>
+      <w:color w:val="666666"/>
+    </w:rPr>
+  </w:style>
+  <w:style w:type="character" w:default="1" w:styleId="Fontepargpadro">
+    <w:name w:val="Default Paragraph Font"/>
+    <w:uiPriority w:val="1"/>
+    <w:semiHidden/>
+    <w:unhideWhenUsed/>
+  </w:style>
+  <w:style w:type="table" w:default="1" w:styleId="Tabelanormal">
+    <w:name w:val="Normal Table"/>
+    <w:uiPriority w:val="99"/>
+    <w:semiHidden/>
+    <w:unhideWhenUsed/>
+    <w:tblPr>
+      <w:tblInd w:w="0" w:type="dxa"/>
+      <w:tblCellMar>
+        <w:top w:w="0" w:type="dxa"/>
+        <w:left w:w="108" w:type="dxa"/>
+        <w:bottom w:w="0" w:type="dxa"/>
+        <w:right w:w="108" w:type="dxa"/>
+      </w:tblCellMar>
+    </w:tblPr>
+  </w:style>
+  <w:style w:type="numbering" w:default="1" w:styleId="Semlista">
+    <w:name w:val="No List"/>
+    <w:uiPriority w:val="99"/>
+    <w:semiHidden/>
+    <w:unhideWhenUsed/>
+  </w:style>
+  <w:style w:type="character" w:customStyle="1" w:styleId="ListLabel1">
+    <w:name w:val="ListLabel 1"/>
+    <w:qFormat/>
+    <w:rPr>
+      <w:b/>
+      <w:sz w:val="24"/>
+      <w:u w:val="none"/>
+    </w:rPr>
+  </w:style>
+  <w:style w:type="character" w:customStyle="1" w:styleId="ListLabel2">
+    <w:name w:val="ListLabel 2"/>
+    <w:qFormat/>
+    <w:rPr>
+      <w:u w:val="none"/>
+    </w:rPr>
+  </w:style>
+  <w:style w:type="character" w:customStyle="1" w:styleId="ListLabel3">
+    <w:name w:val="ListLabel 3"/>
+    <w:qFormat/>
+    <w:rPr>
+      <w:u w:val="none"/>
+    </w:rPr>
+  </w:style>
+  <w:style w:type="character" w:customStyle="1" w:styleId="ListLabel4">
+    <w:name w:val="ListLabel 4"/>
+    <w:qFormat/>
+    <w:rPr>
+      <w:u w:val="none"/>
+    </w:rPr>
+  </w:style>
+  <w:style w:type="character" w:customStyle="1" w:styleId="ListLabel5">
+    <w:name w:val="ListLabel 5"/>
+    <w:qFormat/>
+    <w:rPr>
+      <w:u w:val="none"/>
+    </w:rPr>
+  </w:style>
+  <w:style w:type="character" w:customStyle="1" w:styleId="ListLabel6">
+    <w:name w:val="ListLabel 6"/>
+    <w:qFormat/>
+    <w:rPr>
+      <w:u w:val="none"/>
+    </w:rPr>
+  </w:style>
+  <w:style w:type="character" w:customStyle="1" w:styleId="ListLabel7">
+    <w:name w:val="ListLabel 7"/>
+    <w:qFormat/>
+    <w:rPr>
+      <w:u w:val="none"/>
+    </w:rPr>
+  </w:style>
+  <w:style w:type="character" w:customStyle="1" w:styleId="ListLabel8">
+    <w:name w:val="ListLabel 8"/>
+    <w:qFormat/>
+    <w:rPr>
+      <w:u w:val="none"/>
+    </w:rPr>
+  </w:style>
+  <w:style w:type="character" w:customStyle="1" w:styleId="ListLabel9">
+    <w:name w:val="ListLabel 9"/>
+    <w:qFormat/>
+    <w:rPr>
+      <w:u w:val="none"/>
+    </w:rPr>
+  </w:style>
+  <w:style w:type="character" w:customStyle="1" w:styleId="ListLabel10">
+    <w:name w:val="ListLabel 10"/>
+    <w:qFormat/>
+    <w:rPr>
+      <w:b/>
+      <w:sz w:val="24"/>
+      <w:u w:val="none"/>
+    </w:rPr>
+  </w:style>
+  <w:style w:type="character" w:customStyle="1" w:styleId="ListLabel11">
+    <w:name w:val="ListLabel 11"/>
+    <w:qFormat/>
+    <w:rPr>
+      <w:u w:val="none"/>
+    </w:rPr>
+  </w:style>
+  <w:style w:type="character" w:customStyle="1" w:styleId="ListLabel12">
+    <w:name w:val="ListLabel 12"/>
+    <w:qFormat/>
+    <w:rPr>
+      <w:u w:val="none"/>
+    </w:rPr>
+  </w:style>
+  <w:style w:type="character" w:customStyle="1" w:styleId="ListLabel13">
+    <w:name w:val="ListLabel 13"/>
+    <w:qFormat/>
+    <w:rPr>
+      <w:u w:val="none"/>
+    </w:rPr>
+  </w:style>
+  <w:style w:type="character" w:customStyle="1" w:styleId="ListLabel14">
+    <w:name w:val="ListLabel 14"/>
+    <w:qFormat/>
+    <w:rPr>
+      <w:u w:val="none"/>
+    </w:rPr>
+  </w:style>
+  <w:style w:type="character" w:customStyle="1" w:styleId="ListLabel15">
+    <w:name w:val="ListLabel 15"/>
+    <w:qFormat/>
+    <w:rPr>
+      <w:u w:val="none"/>
+    </w:rPr>
+  </w:style>
+  <w:style w:type="character" w:customStyle="1" w:styleId="ListLabel16">
+    <w:name w:val="ListLabel 16"/>
+    <w:qFormat/>
+    <w:rPr>
+      <w:u w:val="none"/>
+    </w:rPr>
+  </w:style>
+  <w:style w:type="character" w:customStyle="1" w:styleId="ListLabel17">
+    <w:name w:val="ListLabel 17"/>
+    <w:qFormat/>
+    <w:rPr>
+      <w:u w:val="none"/>
+    </w:rPr>
+  </w:style>
+  <w:style w:type="character" w:customStyle="1" w:styleId="ListLabel18">
+    <w:name w:val="ListLabel 18"/>
+    <w:qFormat/>
+    <w:rPr>
+      <w:u w:val="none"/>
+    </w:rPr>
+  </w:style>
+  <w:style w:type="character" w:customStyle="1" w:styleId="ListLabel19">
+    <w:name w:val="ListLabel 19"/>
+    <w:qFormat/>
+    <w:rPr>
+      <w:b/>
+      <w:sz w:val="24"/>
+      <w:u w:val="none"/>
+    </w:rPr>
+  </w:style>
+  <w:style w:type="character" w:customStyle="1" w:styleId="ListLabel20">
+    <w:name w:val="ListLabel 20"/>
+    <w:qFormat/>
+    <w:rPr>
+      <w:u w:val="none"/>
+    </w:rPr>
+  </w:style>
+  <w:style w:type="character" w:customStyle="1" w:styleId="ListLabel21">
+    <w:name w:val="ListLabel 21"/>
+    <w:qFormat/>
+    <w:rPr>
+      <w:u w:val="none"/>
+    </w:rPr>
+  </w:style>
+  <w:style w:type="character" w:customStyle="1" w:styleId="ListLabel22">
+    <w:name w:val="ListLabel 22"/>
+    <w:qFormat/>
+    <w:rPr>
+      <w:u w:val="none"/>
+    </w:rPr>
+  </w:style>
+  <w:style w:type="character" w:customStyle="1" w:styleId="ListLabel23">
+    <w:name w:val="ListLabel 23"/>
+    <w:qFormat/>
+    <w:rPr>
+      <w:u w:val="none"/>
+    </w:rPr>
+  </w:style>
+  <w:style w:type="character" w:customStyle="1" w:styleId="ListLabel24">
+    <w:name w:val="ListLabel 24"/>
+    <w:qFormat/>
+    <w:rPr>
+      <w:u w:val="none"/>
+    </w:rPr>
+  </w:style>
+  <w:style w:type="character" w:customStyle="1" w:styleId="ListLabel25">
+    <w:name w:val="ListLabel 25"/>
+    <w:qFormat/>
+    <w:rPr>
+      <w:u w:val="none"/>
+    </w:rPr>
+  </w:style>
+  <w:style w:type="character" w:customStyle="1" w:styleId="ListLabel26">
+    <w:name w:val="ListLabel 26"/>
+    <w:qFormat/>
+    <w:rPr>
+      <w:u w:val="none"/>
+    </w:rPr>
+  </w:style>
+  <w:style w:type="character" w:customStyle="1" w:styleId="ListLabel27">
+    <w:name w:val="ListLabel 27"/>
+    <w:qFormat/>
+    <w:rPr>
+      <w:u w:val="none"/>
+    </w:rPr>
+  </w:style>
+  <w:style w:type="character" w:customStyle="1" w:styleId="ListLabel28">
+    <w:name w:val="ListLabel 28"/>
+    <w:qFormat/>
+    <w:rPr>
+      <w:b/>
+      <w:u w:val="none"/>
+    </w:rPr>
+  </w:style>
+  <w:style w:type="character" w:customStyle="1" w:styleId="ListLabel29">
+    <w:name w:val="ListLabel 29"/>
+    <w:qFormat/>
+    <w:rPr>
+      <w:u w:val="none"/>
+    </w:rPr>
+  </w:style>
+  <w:style w:type="character" w:customStyle="1" w:styleId="ListLabel30">
+    <w:name w:val="ListLabel 30"/>
+    <w:qFormat/>
+    <w:rPr>
+      <w:u w:val="none"/>
+    </w:rPr>
+  </w:style>
+  <w:style w:type="character" w:customStyle="1" w:styleId="ListLabel31">
+    <w:name w:val="ListLabel 31"/>
+    <w:qFormat/>
+    <w:rPr>
+      <w:u w:val="none"/>
+    </w:rPr>
+  </w:style>
+  <w:style w:type="character" w:customStyle="1" w:styleId="ListLabel32">
+    <w:name w:val="ListLabel 32"/>
+    <w:qFormat/>
+    <w:rPr>
+      <w:u w:val="none"/>
+    </w:rPr>
+  </w:style>
+  <w:style w:type="character" w:customStyle="1" w:styleId="ListLabel33">
+    <w:name w:val="ListLabel 33"/>
+    <w:qFormat/>
+    <w:rPr>
+      <w:u w:val="none"/>
+    </w:rPr>
+  </w:style>
+  <w:style w:type="character" w:customStyle="1" w:styleId="ListLabel34">
+    <w:name w:val="ListLabel 34"/>
+    <w:qFormat/>
+    <w:rPr>
+      <w:u w:val="none"/>
+    </w:rPr>
+  </w:style>
+  <w:style w:type="character" w:customStyle="1" w:styleId="ListLabel35">
+    <w:name w:val="ListLabel 35"/>
+    <w:qFormat/>
+    <w:rPr>
+      <w:u w:val="none"/>
+    </w:rPr>
+  </w:style>
+  <w:style w:type="character" w:customStyle="1" w:styleId="ListLabel36">
+    <w:name w:val="ListLabel 36"/>
+    <w:qFormat/>
+    <w:rPr>
+      <w:u w:val="none"/>
+    </w:rPr>
+  </w:style>
+  <w:style w:type="paragraph" w:styleId="Ttulo">
+    <w:name w:val="Title"/>
+    <w:basedOn w:val="LO-normal"/>
+    <w:next w:val="Corpodetexto"/>
+    <w:qFormat/>
+    <w:pPr>
+      <w:keepNext/>
+      <w:keepLines/>
+      <w:contextualSpacing/>
+    </w:pPr>
+    <w:rPr>
+      <w:rFonts w:ascii="Trebuchet MS" w:eastAsia="Trebuchet MS" w:hAnsi="Trebuchet MS" w:cs="Trebuchet MS"/>
+      <w:sz w:val="42"/>
+      <w:szCs w:val="42"/>
+    </w:rPr>
+  </w:style>
+  <w:style w:type="paragraph" w:styleId="Corpodetexto">
+    <w:name w:val="Body Text"/>
+    <w:basedOn w:val="Normal"/>
+    <w:pPr>
+      <w:spacing w:after="140" w:line="288" w:lineRule="auto"/>
+    </w:pPr>
+  </w:style>
+  <w:style w:type="paragraph" w:styleId="Lista">
+    <w:name w:val="List"/>
+    <w:basedOn w:val="Corpodetexto"/>
+    <w:rPr>
+      <w:rFonts w:cs="FreeSans"/>
+    </w:rPr>
+  </w:style>
+  <w:style w:type="paragraph" w:styleId="Legenda">
+    <w:name w:val="caption"/>
+    <w:basedOn w:val="Normal"/>
+    <w:qFormat/>
+    <w:pPr>
+      <w:suppressLineNumbers/>
+      <w:spacing w:before="120" w:after="120"/>
+    </w:pPr>
+    <w:rPr>
+      <w:rFonts w:cs="FreeSans"/>
+      <w:i/>
+      <w:iCs/>
+      <w:sz w:val="24"/>
+      <w:szCs w:val="24"/>
+    </w:rPr>
+  </w:style>
+  <w:style w:type="paragraph" w:customStyle="1" w:styleId="ndice">
+    <w:name w:val="Índice"/>
+    <w:basedOn w:val="Normal"/>
+    <w:qFormat/>
+    <w:pPr>
+      <w:suppressLineNumbers/>
+    </w:pPr>
+    <w:rPr>
+      <w:rFonts w:cs="FreeSans"/>
+    </w:rPr>
+  </w:style>
+  <w:style w:type="paragraph" w:customStyle="1" w:styleId="LO-normal">
+    <w:name w:val="LO-normal"/>
+    <w:qFormat/>
+  </w:style>
+  <w:style w:type="paragraph" w:styleId="Subttulo">
+    <w:name w:val="Subtitle"/>
+    <w:basedOn w:val="LO-normal"/>
+    <w:next w:val="Normal"/>
+    <w:qFormat/>
+    <w:pPr>
+      <w:keepNext/>
+      <w:keepLines/>
+      <w:spacing w:after="200"/>
+      <w:contextualSpacing/>
+    </w:pPr>
+    <w:rPr>
+      <w:rFonts w:ascii="Trebuchet MS" w:eastAsia="Trebuchet MS" w:hAnsi="Trebuchet MS" w:cs="Trebuchet MS"/>
+      <w:i/>
+      <w:color w:val="666666"/>
+      <w:sz w:val="26"/>
+      <w:szCs w:val="26"/>
+    </w:rPr>
+  </w:style>
+  <w:style w:type="table" w:customStyle="1" w:styleId="TableNormal">
+    <w:name w:val="Table Normal"/>
+    <w:tblPr>
+      <w:tblCellMar>
+        <w:top w:w="0" w:type="dxa"/>
+        <w:left w:w="0" w:type="dxa"/>
+        <w:bottom w:w="0" w:type="dxa"/>
+        <w:right w:w="0" w:type="dxa"/>
+      </w:tblCellMar>
+    </w:tblPr>
+  </w:style>
+  <w:style w:type="paragraph" w:styleId="Cabealho">
+    <w:name w:val="header"/>
+    <w:basedOn w:val="Normal"/>
+    <w:link w:val="CabealhoChar"/>
+    <w:uiPriority w:val="99"/>
+    <w:unhideWhenUsed/>
+    <w:rsid w:val="007D3398"/>
+    <w:pPr>
+      <w:tabs>
+        <w:tab w:val="center" w:pos="4252"/>
+        <w:tab w:val="right" w:pos="8504"/>
+      </w:tabs>
+      <w:spacing w:line="240" w:lineRule="auto"/>
+    </w:pPr>
+    <w:rPr>
+      <w:rFonts w:cs="Mangal"/>
+      <w:szCs w:val="20"/>
+    </w:rPr>
+  </w:style>
+  <w:style w:type="character" w:customStyle="1" w:styleId="CabealhoChar">
+    <w:name w:val="Cabeçalho Char"/>
+    <w:basedOn w:val="Fontepargpadro"/>
+    <w:link w:val="Cabealho"/>
+    <w:uiPriority w:val="99"/>
+    <w:rsid w:val="007D3398"/>
+    <w:rPr>
+      <w:rFonts w:cs="Mangal"/>
+      <w:szCs w:val="20"/>
+    </w:rPr>
+  </w:style>
+  <w:style w:type="paragraph" w:styleId="Rodap">
+    <w:name w:val="footer"/>
+    <w:basedOn w:val="Normal"/>
+    <w:link w:val="RodapChar"/>
+    <w:uiPriority w:val="99"/>
+    <w:unhideWhenUsed/>
+    <w:rsid w:val="007D3398"/>
+    <w:pPr>
+      <w:tabs>
+        <w:tab w:val="center" w:pos="4252"/>
+        <w:tab w:val="right" w:pos="8504"/>
+      </w:tabs>
+      <w:spacing w:line="240" w:lineRule="auto"/>
+    </w:pPr>
+    <w:rPr>
+      <w:rFonts w:cs="Mangal"/>
+      <w:szCs w:val="20"/>
+    </w:rPr>
+  </w:style>
+  <w:style w:type="character" w:customStyle="1" w:styleId="RodapChar">
+    <w:name w:val="Rodapé Char"/>
+    <w:basedOn w:val="Fontepargpadro"/>
+    <w:link w:val="Rodap"/>
+    <w:uiPriority w:val="99"/>
+    <w:rsid w:val="007D3398"/>
+    <w:rPr>
+      <w:rFonts w:cs="Mangal"/>
+      <w:szCs w:val="20"/>
+    </w:rPr>
+  </w:style>
+</w:styles>
+</file>
+
+<file path=word/stylesWithEffects.xml><?xml version="1.0" encoding="utf-8"?>
+<w:styles xmlns:wpc="http://schemas.microsoft.com/office/word/2010/wordprocessingCanvas" xmlns:mc="http://schemas.openxmlformats.org/markup-compatibility/2006" xmlns:o="urn:schemas-microsoft-com:office:office" xmlns:r="http://schemas.openxmlformats.org/officeDocument/2006/relationships" xmlns:m="http://schemas.openxmlformats.org/officeDocument/2006/math" xmlns:v="urn:schemas-microsoft-com:vml" xmlns:wp14="http://schemas.microsoft.com/office/word/2010/wordprocessingDrawing" xmlns:wp="http://schemas.openxmlformats.org/drawingml/2006/wordprocessingDrawing" xmlns:w10="urn:schemas-microsoft-com:office:word" xmlns:w="http://schemas.openxmlformats.org/wordprocessingml/2006/main" xmlns:w14="http://schemas.microsoft.com/office/word/2010/wordml" xmlns:wpg="http://schemas.microsoft.com/office/word/2010/wordprocessingGroup" xmlns:wpi="http://schemas.microsoft.com/office/word/2010/wordprocessingInk" xmlns:wne="http://schemas.microsoft.com/office/word/2006/wordml" xmlns:wps="http://schemas.microsoft.com/office/word/2010/wordprocessingShape" mc:Ignorable="w14 wp14">
+  <w:docDefaults>
+    <w:rPrDefault>
+      <w:rPr>
+        <w:rFonts w:ascii="Arial" w:eastAsia="Arial" w:hAnsi="Arial" w:cs="Arial"/>
+        <w:color w:val="000000"/>
+        <w:sz w:val="22"/>
+        <w:szCs w:val="22"/>
+        <w:lang w:val="pt-BR" w:eastAsia="zh-CN" w:bidi="hi-IN"/>
+      </w:rPr>
+    </w:rPrDefault>
+    <w:pPrDefault/>
+  </w:docDefaults>
+  <w:latentStyles w:defLockedState="0" w:defUIPriority="99" w:defSemiHidden="1" w:defUnhideWhenUsed="1" w:defQFormat="0" w:count="267">
+    <w:lsdException w:name="Normal" w:semiHidden="0" w:uiPriority="0" w:unhideWhenUsed="0" w:qFormat="1"/>
+    <w:lsdException w:name="heading 1" w:semiHidden="0" w:uiPriority="9" w:unhideWhenUsed="0" w:qFormat="1"/>
+    <w:lsdException w:name="heading 2" w:uiPriority="9" w:qFormat="1"/>
+    <w:lsdException w:name="heading 3" w:uiPriority="9" w:qFormat="1"/>
+    <w:lsdException w:name="heading 4" w:uiPriority="9" w:qFormat="1"/>
+    <w:lsdException w:name="heading 5" w:uiPriority="9" w:qFormat="1"/>
+    <w:lsdException w:name="heading 6" w:uiPriority="9" w:qFormat="1"/>
+    <w:lsdException w:name="heading 7" w:uiPriority="9" w:qFormat="1"/>
+    <w:lsdException w:name="heading 8" w:uiPriority="9" w:qFormat="1"/>
+    <w:lsdException w:name="heading 9" w:uiPriority="9" w:qFormat="1"/>
+    <w:lsdException w:name="toc 1" w:uiPriority="39"/>
+    <w:lsdException w:name="toc 2" w:uiPriority="39"/>
+    <w:lsdException w:name="toc 3" w:uiPriority="39"/>
+    <w:lsdException w:name="toc 4" w:uiPriority="39"/>
+    <w:lsdException w:name="toc 5" w:uiPriority="39"/>
+    <w:lsdException w:name="toc 6" w:uiPriority="39"/>
+    <w:lsdException w:name="toc 7" w:uiPriority="39"/>
+    <w:lsdException w:name="toc 8" w:uiPriority="39"/>
+    <w:lsdException w:name="toc 9" w:uiPriority="39"/>
+    <w:lsdException w:name="caption" w:uiPriority="35" w:qFormat="1"/>
+    <w:lsdException w:name="Title" w:semiHidden="0" w:uiPriority="10" w:unhideWhenUsed="0" w:qFormat="1"/>
+    <w:lsdException w:name="Default Paragraph Font" w:uiPriority="1"/>
+    <w:lsdException w:name="Subtitle" w:semiHidden="0" w:uiPriority="11" w:unhideWhenUsed="0" w:qFormat="1"/>
+    <w:lsdException w:name="Strong" w:semiHidden="0" w:uiPriority="22" w:unhideWhenUsed="0" w:qFormat="1"/>
+    <w:lsdException w:name="Emphasis" w:semiHidden="0" w:uiPriority="20" w:unhideWhenUsed="0" w:qFormat="1"/>
+    <w:lsdException w:name="Table Grid" w:semiHidden="0" w:uiPriority="39" w:unhideWhenUsed="0"/>
+    <w:lsdException w:name="Placeholder Text" w:unhideWhenUsed="0"/>
+    <w:lsdException w:name="No Spacing" w:semiHidden="0" w:uiPriority="1" w:unhideWhenUsed="0" w:qFormat="1"/>
+    <w:lsdException w:name="Light Shading" w:semiHidden="0" w:uiPriority="60" w:unhideWhenUsed="0"/>
+    <w:lsdException w:name="Light List" w:semiHidden="0" w:uiPriority="61" w:unhideWhenUsed="0"/>
+    <w:lsdException w:name="Light Grid" w:semiHidden="0" w:uiPriority="62" w:unhideWhenUsed="0"/>
+    <w:lsdException w:name="Medium Shading 1" w:semiHidden="0" w:uiPriority="63" w:unhideWhenUsed="0"/>
+    <w:lsdException w:name="Medium Shading 2" w:semiHidden="0" w:uiPriority="64" w:unhideWhenUsed="0"/>
+    <w:lsdException w:name="Medium List 1" w:semiHidden="0" w:uiPriority="65" w:unhideWhenUsed="0"/>
+    <w:lsdException w:name="Medium List 2" w:semiHidden="0" w:uiPriority="66" w:unhideWhenUsed="0"/>
+    <w:lsdException w:name="Medium Grid 1" w:semiHidden="0" w:uiPriority="67" w:unhideWhenUsed="0"/>
+    <w:lsdException w:name="Medium Grid 2" w:semiHidden="0" w:uiPriority="68" w:unhideWhenUsed="0"/>
+    <w:lsdException w:name="Medium Grid 3" w:semiHidden="0" w:uiPriority="69" w:unhideWhenUsed="0"/>
+    <w:lsdException w:name="Dark List" w:semiHidden="0" w:uiPriority="70" w:unhideWhenUsed="0"/>
+    <w:lsdException w:name="Colorful Shading" w:semiHidden="0" w:uiPriority="71" w:unhideWhenUsed="0"/>
+    <w:lsdException w:name="Colorful List" w:semiHidden="0" w:uiPriority="72" w:unhideWhenUsed="0"/>
+    <w:lsdException w:name="Colorful Grid" w:semiHidden="0" w:uiPriority="73" w:unhideWhenUsed="0"/>
+    <w:lsdException w:name="Light Shading Accent 1" w:semiHidden="0" w:uiPriority="60" w:unhideWhenUsed="0"/>
+    <w:lsdException w:name="Light List Accent 1" w:semiHidden="0" w:uiPriority="61" w:unhideWhenUsed="0"/>
+    <w:lsdException w:name="Light Grid Accent 1" w:semiHidden="0" w:uiPriority="62" w:unhideWhenUsed="0"/>
+    <w:lsdException w:name="Medium Shading 1 Accent 1" w:semiHidden="0" w:uiPriority="63" w:unhideWhenUsed="0"/>
+    <w:lsdException w:name="Medium Shading 2 Accent 1" w:semiHidden="0" w:uiPriority="64" w:unhideWhenUsed="0"/>
+    <w:lsdException w:name="Medium List 1 Accent 1" w:semiHidden="0" w:uiPriority="65" w:unhideWhenUsed="0"/>
+    <w:lsdException w:name="Revision" w:unhideWhenUsed="0"/>
+    <w:lsdException w:name="List Paragraph" w:semiHidden="0" w:uiPriority="34" w:unhideWhenUsed="0" w:qFormat="1"/>
+    <w:lsdException w:name="Quote" w:semiHidden="0" w:uiPriority="29" w:unhideWhenUsed="0" w:qFormat="1"/>
+    <w:lsdException w:name="Intense Quote" w:semiHidden="0" w:uiPriority="30" w:unhideWhenUsed="0" w:qFormat="1"/>
+    <w:lsdException w:name="Medium List 2 Accent 1" w:semiHidden="0" w:uiPriority="66" w:unhideWhenUsed="0"/>
+    <w:lsdException w:name="Medium Grid 1 Accent 1" w:semiHidden="0" w:uiPriority="67" w:unhideWhenUsed="0"/>
+    <w:lsdException w:name="Medium Grid 2 Accent 1" w:semiHidden="0" w:uiPriority="68" w:unhideWhenUsed="0"/>
+    <w:lsdException w:name="Medium Grid 3 Accent 1" w:semiHidden="0" w:uiPriority="69" w:unhideWhenUsed="0"/>
+    <w:lsdException w:name="Dark List Accent 1" w:semiHidden="0" w:uiPriority="70" w:unhideWhenUsed="0"/>
+    <w:lsdException w:name="Colorful Shading Accent 1" w:semiHidden="0" w:uiPriority="71" w:unhideWhenUsed="0"/>
+    <w:lsdException w:name="Colorful List Accent 1" w:semiHidden="0" w:uiPriority="72" w:unhideWhenUsed="0"/>
+    <w:lsdException w:name="Colorful Grid Accent 1" w:semiHidden="0" w:uiPriority="73" w:unhideWhenUsed="0"/>
+    <w:lsdException w:name="Light Shading Accent 2" w:semiHidden="0" w:uiPriority="60" w:unhideWhenUsed="0"/>
+    <w:lsdException w:name="Light List Accent 2" w:semiHidden="0" w:uiPriority="61" w:unhideWhenUsed="0"/>
+    <w:lsdException w:name="Light Grid Accent 2" w:semiHidden="0" w:uiPriority="62" w:unhideWhenUsed="0"/>
+    <w:lsdException w:name="Medium Shading 1 Accent 2" w:semiHidden="0" w:uiPriority="63" w:unhideWhenUsed="0"/>
+    <w:lsdException w:name="Medium Shading 2 Accent 2" w:semiHidden="0" w:uiPriority="64" w:unhideWhenUsed="0"/>
+    <w:lsdException w:name="Medium List 1 Accent 2" w:semiHidden="0" w:uiPriority="65" w:unhideWhenUsed="0"/>
+    <w:lsdException w:name="Medium List 2 Accent 2" w:semiHidden="0" w:uiPriority="66" w:unhideWhenUsed="0"/>
+    <w:lsdException w:name="Medium Grid 1 Accent 2" w:semiHidden="0" w:uiPriority="67" w:unhideWhenUsed="0"/>
+    <w:lsdException w:name="Medium Grid 2 Accent 2" w:semiHidden="0" w:uiPriority="68" w:unhideWhenUsed="0"/>
+    <w:lsdException w:name="Medium Grid 3 Accent 2" w:semiHidden="0" w:uiPriority="69" w:unhideWhenUsed="0"/>
+    <w:lsdException w:name="Dark List Accent 2" w:semiHidden="0" w:uiPriority="70" w:unhideWhenUsed="0"/>
+    <w:lsdException w:name="Colorful Shading Accent 2" w:semiHidden="0" w:uiPriority="71" w:unhideWhenUsed="0"/>
+    <w:lsdException w:name="Colorful List Accent 2" w:semiHidden="0" w:uiPriority="72" w:unhideWhenUsed="0"/>
+    <w:lsdException w:name="Colorful Grid Accent 2" w:semiHidden="0" w:uiPriority="73" w:unhideWhenUsed="0"/>
+    <w:lsdException w:name="Light Shading Accent 3" w:semiHidden="0" w:uiPriority="60" w:unhideWhenUsed="0"/>
+    <w:lsdException w:name="Light List Accent 3" w:semiHidden="0" w:uiPriority="61" w:unhideWhenUsed="0"/>
+    <w:lsdException w:name="Light Grid Accent 3" w:semiHidden="0" w:uiPriority="62" w:unhideWhenUsed="0"/>
+    <w:lsdException w:name="Medium Shading 1 Accent 3" w:semiHidden="0" w:uiPriority="63" w:unhideWhenUsed="0"/>
+    <w:lsdException w:name="Medium Shading 2 Accent 3" w:semiHidden="0" w:uiPriority="64" w:unhideWhenUsed="0"/>
+    <w:lsdException w:name="Medium List 1 Accent 3" w:semiHidden="0" w:uiPriority="65" w:unhideWhenUsed="0"/>
+    <w:lsdException w:name="Medium List 2 Accent 3" w:semiHidden="0" w:uiPriority="66" w:unhideWhenUsed="0"/>
+    <w:lsdException w:name="Medium Grid 1 Accent 3" w:semiHidden="0" w:uiPriority="67" w:unhideWhenUsed="0"/>
+    <w:lsdException w:name="Medium Grid 2 Accent 3" w:semiHidden="0" w:uiPriority="68" w:unhideWhenUsed="0"/>
+    <w:lsdException w:name="Medium Grid 3 Accent 3" w:semiHidden="0" w:uiPriority="69" w:unhideWhenUsed="0"/>
+    <w:lsdException w:name="Dark List Accent 3" w:semiHidden="0" w:uiPriority="70" w:unhideWhenUsed="0"/>
+    <w:lsdException w:name="Colorful Shading Accent 3" w:semiHidden="0" w:uiPriority="71" w:unhideWhenUsed="0"/>
+    <w:lsdException w:name="Colorful List Accent 3" w:semiHidden="0" w:uiPriority="72" w:unhideWhenUsed="0"/>
+    <w:lsdException w:name="Colorful Grid Accent 3" w:semiHidden="0" w:uiPriority="73" w:unhideWhenUsed="0"/>
+    <w:lsdException w:name="Light Shading Accent 4" w:semiHidden="0" w:uiPriority="60" w:unhideWhenUsed="0"/>
+    <w:lsdException w:name="Light List Accent 4" w:semiHidden="0" w:uiPriority="61" w:unhideWhenUsed="0"/>
+    <w:lsdException w:name="Light Grid Accent 4" w:semiHidden="0" w:uiPriority="62" w:unhideWhenUsed="0"/>
+    <w:lsdException w:name="Medium Shading 1 Accent 4" w:semiHidden="0" w:uiPriority="63" w:unhideWhenUsed="0"/>
+    <w:lsdException w:name="Medium Shading 2 Accent 4" w:semiHidden="0" w:uiPriority="64" w:unhideWhenUsed="0"/>
+    <w:lsdException w:name="Medium List 1 Accent 4" w:semiHidden="0" w:uiPriority="65" w:unhideWhenUsed="0"/>
+    <w:lsdException w:name="Medium List 2 Accent 4" w:semiHidden="0" w:uiPriority="66" w:unhideWhenUsed="0"/>
+    <w:lsdException w:name="Medium Grid 1 Accent 4" w:semiHidden="0" w:uiPriority="67" w:unhideWhenUsed="0"/>
+    <w:lsdException w:name="Medium Grid 2 Accent 4" w:semiHidden="0" w:uiPriority="68" w:unhideWhenUsed="0"/>
+    <w:lsdException w:name="Medium Grid 3 Accent 4" w:semiHidden="0" w:uiPriority="69" w:unhideWhenUsed="0"/>
+    <w:lsdException w:name="Dark List Accent 4" w:semiHidden="0" w:uiPriority="70" w:unhideWhenUsed="0"/>
+    <w:lsdException w:name="Colorful Shading Accent 4" w:semiHidden="0" w:uiPriority="71" w:unhideWhenUsed="0"/>
+    <w:lsdException w:name="Colorful List Accent 4" w:semiHidden="0" w:uiPriority="72" w:unhideWhenUsed="0"/>
+    <w:lsdException w:name="Colorful Grid Accent 4" w:semiHidden="0" w:uiPriority="73" w:unhideWhenUsed="0"/>
+    <w:lsdException w:name="Light Shading Accent 5" w:semiHidden="0" w:uiPriority="60" w:unhideWhenUsed="0"/>
+    <w:lsdException w:name="Light List Accent 5" w:semiHidden="0" w:uiPriority="61" w:unhideWhenUsed="0"/>
+    <w:lsdException w:name="Light Grid Accent 5" w:semiHidden="0" w:uiPriority="62" w:unhideWhenUsed="0"/>
+    <w:lsdException w:name="Medium Shading 1 Accent 5" w:semiHidden="0" w:uiPriority="63" w:unhideWhenUsed="0"/>
+    <w:lsdException w:name="Medium Shading 2 Accent 5" w:semiHidden="0" w:uiPriority="64" w:unhideWhenUsed="0"/>
+    <w:lsdException w:name="Medium List 1 Accent 5" w:semiHidden="0" w:uiPriority="65" w:unhideWhenUsed="0"/>
+    <w:lsdException w:name="Medium List 2 Accent 5" w:semiHidden="0" w:uiPriority="66" w:unhideWhenUsed="0"/>
+    <w:lsdException w:name="Medium Grid 1 Accent 5" w:semiHidden="0" w:uiPriority="67" w:unhideWhenUsed="0"/>
+    <w:lsdException w:name="Medium Grid 2 Accent 5" w:semiHidden="0" w:uiPriority="68" w:unhideWhenUsed="0"/>
+    <w:lsdException w:name="Medium Grid 3 Accent 5" w:semiHidden="0" w:uiPriority="69" w:unhideWhenUsed="0"/>
+    <w:lsdException w:name="Dark List Accent 5" w:semiHidden="0" w:uiPriority="70" w:unhideWhenUsed="0"/>
+    <w:lsdException w:name="Colorful Shading Accent 5" w:semiHidden="0" w:uiPriority="71" w:unhideWhenUsed="0"/>
+    <w:lsdException w:name="Colorful List Accent 5" w:semiHidden="0" w:uiPriority="72" w:unhideWhenUsed="0"/>
+    <w:lsdException w:name="Colorful Grid Accent 5" w:semiHidden="0" w:uiPriority="73" w:unhideWhenUsed="0"/>
+    <w:lsdException w:name="Light Shading Accent 6" w:semiHidden="0" w:uiPriority="60" w:unhideWhenUsed="0"/>
+    <w:lsdException w:name="Light List Accent 6" w:semiHidden="0" w:uiPriority="61" w:unhideWhenUsed="0"/>
+    <w:lsdException w:name="Light Grid Accent 6" w:semiHidden="0" w:uiPriority="62" w:unhideWhenUsed="0"/>
+    <w:lsdException w:name="Medium Shading 1 Accent 6" w:semiHidden="0" w:uiPriority="63" w:unhideWhenUsed="0"/>
+    <w:lsdException w:name="Medium Shading 2 Accent 6" w:semiHidden="0" w:uiPriority="64" w:unhideWhenUsed="0"/>
+    <w:lsdException w:name="Medium List 1 Accent 6" w:semiHidden="0" w:uiPriority="65" w:unhideWhenUsed="0"/>
+    <w:lsdException w:name="Medium List 2 Accent 6" w:semiHidden="0" w:uiPriority="66" w:unhideWhenUsed="0"/>
+    <w:lsdException w:name="Medium Grid 1 Accent 6" w:semiHidden="0" w:uiPriority="67" w:unhideWhenUsed="0"/>
+    <w:lsdException w:name="Medium Grid 2 Accent 6" w:semiHidden="0" w:uiPriority="68" w:unhideWhenUsed="0"/>
+    <w:lsdException w:name="Medium Grid 3 Accent 6" w:semiHidden="0" w:uiPriority="69" w:unhideWhenUsed="0"/>
+    <w:lsdException w:name="Dark List Accent 6" w:semiHidden="0" w:uiPriority="70" w:unhideWhenUsed="0"/>
+    <w:lsdException w:name="Colorful Shading Accent 6" w:semiHidden="0" w:uiPriority="71" w:unhideWhenUsed="0"/>
+    <w:lsdException w:name="Colorful List Accent 6" w:semiHidden="0" w:uiPriority="72" w:unhideWhenUsed="0"/>
+    <w:lsdException w:name="Colorful Grid Accent 6" w:semiHidden="0" w:uiPriority="73" w:unhideWhenUsed="0"/>
+    <w:lsdException w:name="Subtle Emphasis" w:semiHidden="0" w:uiPriority="19" w:unhideWhenUsed="0" w:qFormat="1"/>
+    <w:lsdException w:name="Intense Emphasis" w:semiHidden="0" w:uiPriority="21" w:unhideWhenUsed="0" w:qFormat="1"/>
+    <w:lsdException w:name="Subtle Reference" w:semiHidden="0" w:uiPriority="31" w:unhideWhenUsed="0" w:qFormat="1"/>
+    <w:lsdException w:name="Intense Reference" w:semiHidden="0" w:uiPriority="32" w:unhideWhenUsed="0" w:qFormat="1"/>
+    <w:lsdException w:name="Book Title" w:semiHidden="0" w:uiPriority="33" w:unhideWhenUsed="0" w:qFormat="1"/>
+    <w:lsdException w:name="Bibliography" w:uiPriority="37"/>
+    <w:lsdException w:name="TOC Heading" w:uiPriority="39" w:qFormat="1"/>
   </w:latentStyles>
   <w:style w:type="paragraph" w:default="1" w:styleId="Normal">
     <w:name w:val="Normal"/>
@@ -9309,7 +10983,7 @@
     </a:clrScheme>
     <a:fontScheme name="Office">
       <a:majorFont>
-        <a:latin typeface="Calibri Light" panose="020F0302020204030204"/>
+        <a:latin typeface="Calibri Light"/>
         <a:ea typeface=""/>
         <a:cs typeface=""/>
         <a:font script="Jpan" typeface="游ゴシック Light"/>
@@ -9344,7 +11018,7 @@
         <a:font script="Geor" typeface="Sylfaen"/>
       </a:majorFont>
       <a:minorFont>
-        <a:latin typeface="Calibri" panose="020F0502020204030204"/>
+        <a:latin typeface="Calibri"/>
         <a:ea typeface=""/>
         <a:cs typeface=""/>
         <a:font script="Jpan" typeface="游明朝"/>
@@ -9521,7 +11195,7 @@
   <a:extraClrSchemeLst/>
   <a:extLst>
     <a:ext uri="{05A4C25C-085E-4340-85A3-A5531E510DB2}">
-      <thm15:themeFamily xmlns:thm15="http://schemas.microsoft.com/office/thememl/2012/main" name="Office Theme" id="{62F939B6-93AF-4DB8-9C6B-D6C7DFDC589F}" vid="{4A3C46E8-61CC-4603-A589-7422A47A8E4A}"/>
+      <thm15:themeFamily xmlns:thm15="http://schemas.microsoft.com/office/thememl/2012/main" xmlns="" name="Office Theme" id="{62F939B6-93AF-4DB8-9C6B-D6C7DFDC589F}" vid="{4A3C46E8-61CC-4603-A589-7422A47A8E4A}"/>
     </a:ext>
   </a:extLst>
 </a:theme>

</xml_diff>